<commit_message>
Fußzeile ergänzt, Quelle ergänzt
</commit_message>
<xml_diff>
--- a/Doc/Arbeitsblaetter_2025.docx
+++ b/Doc/Arbeitsblaetter_2025.docx
@@ -4888,6 +4888,7 @@
       <w:pPr>
         <w:sectPr>
           <w:headerReference w:type="default" r:id="rId9"/>
+          <w:footerReference w:type="default" r:id="rId10"/>
           <w:pgSz w:w="11906" w:h="16838"/>
           <w:pgMar w:top="720" w:right="720" w:bottom="720" w:left="720" w:header="708" w:footer="708" w:gutter="0"/>
           <w:cols w:space="708"/>
@@ -7276,7 +7277,7 @@
     </w:tbl>
     <w:p/>
     <w:sectPr>
-      <w:headerReference w:type="default" r:id="rId10"/>
+      <w:headerReference w:type="default" r:id="rId11"/>
       <w:pgSz w:w="11906" w:h="16838"/>
       <w:pgMar w:top="720" w:right="720" w:bottom="720" w:left="720" w:header="708" w:footer="708" w:gutter="0"/>
       <w:cols w:space="708"/>
@@ -7309,6 +7310,79 @@
     </w:p>
   </w:endnote>
 </w:endnotes>
+</file>
+
+<file path=word/footer1.xml><?xml version="1.0" encoding="utf-8"?>
+<w:ftr xmlns:wpc="http://schemas.microsoft.com/office/word/2010/wordprocessingCanvas" xmlns:cx="http://schemas.microsoft.com/office/drawing/2014/chartex" xmlns:cx1="http://schemas.microsoft.com/office/drawing/2015/9/8/chartex" xmlns:cx2="http://schemas.microsoft.com/office/drawing/2015/10/21/chartex" xmlns:cx3="http://schemas.microsoft.com/office/drawing/2016/5/9/chartex" xmlns:cx4="http://schemas.microsoft.com/office/drawing/2016/5/10/chartex" xmlns:cx5="http://schemas.microsoft.com/office/drawing/2016/5/11/chartex" xmlns:cx6="http://schemas.microsoft.com/office/drawing/2016/5/12/chartex" xmlns:cx7="http://schemas.microsoft.com/office/drawing/2016/5/13/chartex" xmlns:cx8="http://schemas.microsoft.com/office/drawing/2016/5/14/chartex" xmlns:mc="http://schemas.openxmlformats.org/markup-compatibility/2006" xmlns:aink="http://schemas.microsoft.com/office/drawing/2016/ink" xmlns:am3d="http://schemas.microsoft.com/office/drawing/2017/model3d" xmlns:o="urn:schemas-microsoft-com:office:office" xmlns:oel="http://schemas.microsoft.com/office/2019/extlst" xmlns:r="http://schemas.openxmlformats.org/officeDocument/2006/relationships" xmlns:m="http://schemas.openxmlformats.org/officeDocument/2006/math" xmlns:v="urn:schemas-microsoft-com:vml" xmlns:wp14="http://schemas.microsoft.com/office/word/2010/wordprocessingDrawing" xmlns:wp="http://schemas.openxmlformats.org/drawingml/2006/wordprocessingDrawing" xmlns:w10="urn:schemas-microsoft-com:office:word" xmlns:w="http://schemas.openxmlformats.org/wordprocessingml/2006/main" xmlns:w14="http://schemas.microsoft.com/office/word/2010/wordml" xmlns:w15="http://schemas.microsoft.com/office/word/2012/wordml" xmlns:w16cex="http://schemas.microsoft.com/office/word/2018/wordml/cex" xmlns:w16cid="http://schemas.microsoft.com/office/word/2016/wordml/cid" xmlns:w16="http://schemas.microsoft.com/office/word/2018/wordml" xmlns:w16du="http://schemas.microsoft.com/office/word/2023/wordml/word16du" xmlns:w16sdtdh="http://schemas.microsoft.com/office/word/2020/wordml/sdtdatahash" xmlns:w16sdtfl="http://schemas.microsoft.com/office/word/2024/wordml/sdtformatlock" xmlns:w16se="http://schemas.microsoft.com/office/word/2015/wordml/symex" xmlns:wpg="http://schemas.microsoft.com/office/word/2010/wordprocessingGroup" xmlns:wpi="http://schemas.microsoft.com/office/word/2010/wordprocessingInk" xmlns:wne="http://schemas.microsoft.com/office/word/2006/wordml" xmlns:wps="http://schemas.microsoft.com/office/word/2010/wordprocessingShape" mc:Ignorable="w14 w15 w16se w16cid w16 w16cex w16sdtdh w16sdtfl w16du wp14">
+  <w:p>
+    <w:pPr>
+      <w:pStyle w:val="Fuzeile"/>
+      <w:rPr>
+        <w:lang w:val="fr-FR"/>
+      </w:rPr>
+    </w:pPr>
+    <w:r>
+      <w:rPr>
+        <w:lang w:val="fr-FR"/>
+      </w:rPr>
+      <w:t>Simons CC BY-NC-SA 4.0</w:t>
+    </w:r>
+    <w:r>
+      <w:rPr>
+        <w:lang w:val="fr-FR"/>
+      </w:rPr>
+      <w:tab/>
+    </w:r>
+    <w:r>
+      <w:rPr>
+        <w:lang w:val="fr-FR"/>
+      </w:rPr>
+      <w:tab/>
+    </w:r>
+    <w:r>
+      <w:rPr>
+        <w:lang w:val="fr-FR"/>
+      </w:rPr>
+      <w:tab/>
+    </w:r>
+    <w:r>
+      <w:rPr>
+        <w:lang w:val="fr-FR"/>
+      </w:rPr>
+      <w:tab/>
+    </w:r>
+    <w:r>
+      <w:rPr>
+        <w:lang w:val="fr-FR"/>
+      </w:rPr>
+      <w:fldChar w:fldCharType="begin"/>
+    </w:r>
+    <w:r>
+      <w:rPr>
+        <w:lang w:val="fr-FR"/>
+      </w:rPr>
+      <w:instrText>PAGE   \* MERGEFORMAT</w:instrText>
+    </w:r>
+    <w:r>
+      <w:rPr>
+        <w:lang w:val="fr-FR"/>
+      </w:rPr>
+      <w:fldChar w:fldCharType="separate"/>
+    </w:r>
+    <w:r>
+      <w:rPr>
+        <w:lang w:val="fr-FR"/>
+      </w:rPr>
+      <w:t>1</w:t>
+    </w:r>
+    <w:r>
+      <w:rPr>
+        <w:lang w:val="fr-FR"/>
+      </w:rPr>
+      <w:fldChar w:fldCharType="end"/>
+    </w:r>
+  </w:p>
+</w:ftr>
 </file>
 
 <file path=word/footnotes.xml><?xml version="1.0" encoding="utf-8"?>

</xml_diff>

<commit_message>
Abstände zwischen Einleitung und Programmcode vergrößert
</commit_message>
<xml_diff>
--- a/Doc/Arbeitsblaetter_2025.docx
+++ b/Doc/Arbeitsblaetter_2025.docx
@@ -25979,7 +25979,7 @@
     </w:tbl>
     <w:p>
       <w:pPr>
-        <w:spacing w:before="60"/>
+        <w:spacing w:before="120"/>
       </w:pPr>
       <w:r>
         <w:rPr>
@@ -26028,9 +26028,9 @@
           <w:noProof/>
         </w:rPr>
         <w:drawing>
-          <wp:inline distT="0" distB="0" distL="0" distR="0" wp14:anchorId="36C07994" wp14:editId="041842BC">
-            <wp:extent cx="6645910" cy="1224280"/>
-            <wp:effectExtent l="0" t="0" r="2540" b="0"/>
+          <wp:inline distT="0" distB="0" distL="0" distR="0" wp14:anchorId="36C07994" wp14:editId="5E1D027D">
+            <wp:extent cx="6576364" cy="1211469"/>
+            <wp:effectExtent l="0" t="0" r="0" b="8255"/>
             <wp:docPr id="157688976" name="Grafik 1"/>
             <wp:cNvGraphicFramePr>
               <a:graphicFrameLocks xmlns:a="http://schemas.openxmlformats.org/drawingml/2006/main" noChangeAspect="1"/>
@@ -26051,7 +26051,7 @@
                   <pic:spPr>
                     <a:xfrm>
                       <a:off x="0" y="0"/>
-                      <a:ext cx="6645910" cy="1224280"/>
+                      <a:ext cx="6588610" cy="1213725"/>
                     </a:xfrm>
                     <a:prstGeom prst="rect">
                       <a:avLst/>
@@ -28475,6 +28475,9 @@
       </w:tr>
     </w:tbl>
     <w:p>
+      <w:pPr>
+        <w:spacing w:before="120"/>
+      </w:pPr>
       <w:r>
         <w:rPr>
           <w:noProof/>
@@ -28772,6 +28775,9 @@
       </w:tr>
     </w:tbl>
     <w:p>
+      <w:pPr>
+        <w:spacing w:before="120"/>
+      </w:pPr>
       <w:r>
         <w:rPr>
           <w:noProof/>
@@ -29457,7 +29463,7 @@
       <w:rPr>
         <w:noProof/>
       </w:rPr>
-      <w:t>07.06.2025</w:t>
+      <w:t>08.06.2025</w:t>
     </w:r>
     <w:r>
       <w:rPr>

</xml_diff>

<commit_message>
Kapitel 17: Programm-Listings aktualisiert
</commit_message>
<xml_diff>
--- a/Doc/Arbeitsblaetter_2025.docx
+++ b/Doc/Arbeitsblaetter_2025.docx
@@ -40,6 +40,7 @@
       <w:bookmarkStart w:id="13" w:name="_Toc200450322"/>
       <w:bookmarkStart w:id="14" w:name="_Toc200568165"/>
       <w:bookmarkStart w:id="15" w:name="_Toc200621537"/>
+      <w:bookmarkStart w:id="16" w:name="_Toc203484076"/>
       <w:r>
         <w:rPr>
           <w:b/>
@@ -63,6 +64,7 @@
       <w:bookmarkEnd w:id="13"/>
       <w:bookmarkEnd w:id="14"/>
       <w:bookmarkEnd w:id="15"/>
+      <w:bookmarkEnd w:id="16"/>
       <w:r>
         <w:rPr>
           <w:b/>
@@ -84,20 +86,21 @@
           <w:szCs w:val="56"/>
         </w:rPr>
       </w:pPr>
-      <w:bookmarkStart w:id="16" w:name="_Toc199401691"/>
-      <w:bookmarkStart w:id="17" w:name="_Toc199402088"/>
-      <w:bookmarkStart w:id="18" w:name="_Toc199402324"/>
-      <w:bookmarkStart w:id="19" w:name="_Toc199403158"/>
-      <w:bookmarkStart w:id="20" w:name="_Toc199405788"/>
-      <w:bookmarkStart w:id="21" w:name="_Toc199406899"/>
-      <w:bookmarkStart w:id="22" w:name="_Toc199431746"/>
-      <w:bookmarkStart w:id="23" w:name="_Toc200225435"/>
-      <w:bookmarkStart w:id="24" w:name="_Toc200225862"/>
-      <w:bookmarkStart w:id="25" w:name="_Toc200226683"/>
-      <w:bookmarkStart w:id="26" w:name="_Toc200314818"/>
-      <w:bookmarkStart w:id="27" w:name="_Toc200450323"/>
-      <w:bookmarkStart w:id="28" w:name="_Toc200568166"/>
-      <w:bookmarkStart w:id="29" w:name="_Toc200621538"/>
+      <w:bookmarkStart w:id="17" w:name="_Toc199401691"/>
+      <w:bookmarkStart w:id="18" w:name="_Toc199402088"/>
+      <w:bookmarkStart w:id="19" w:name="_Toc199402324"/>
+      <w:bookmarkStart w:id="20" w:name="_Toc199403158"/>
+      <w:bookmarkStart w:id="21" w:name="_Toc199405788"/>
+      <w:bookmarkStart w:id="22" w:name="_Toc199406899"/>
+      <w:bookmarkStart w:id="23" w:name="_Toc199431746"/>
+      <w:bookmarkStart w:id="24" w:name="_Toc200225435"/>
+      <w:bookmarkStart w:id="25" w:name="_Toc200225862"/>
+      <w:bookmarkStart w:id="26" w:name="_Toc200226683"/>
+      <w:bookmarkStart w:id="27" w:name="_Toc200314818"/>
+      <w:bookmarkStart w:id="28" w:name="_Toc200450323"/>
+      <w:bookmarkStart w:id="29" w:name="_Toc200568166"/>
+      <w:bookmarkStart w:id="30" w:name="_Toc200621538"/>
+      <w:bookmarkStart w:id="31" w:name="_Toc203484077"/>
       <w:r>
         <w:rPr>
           <w:b/>
@@ -107,7 +110,6 @@
         </w:rPr>
         <w:t>mit Python IDLE</w:t>
       </w:r>
-      <w:bookmarkEnd w:id="16"/>
       <w:bookmarkEnd w:id="17"/>
       <w:bookmarkEnd w:id="18"/>
       <w:bookmarkEnd w:id="19"/>
@@ -121,6 +123,8 @@
       <w:bookmarkEnd w:id="27"/>
       <w:bookmarkEnd w:id="28"/>
       <w:bookmarkEnd w:id="29"/>
+      <w:bookmarkEnd w:id="30"/>
+      <w:bookmarkEnd w:id="31"/>
     </w:p>
     <w:p/>
     <w:p/>
@@ -184,20 +188,21 @@
           <w:szCs w:val="32"/>
         </w:rPr>
       </w:pPr>
-      <w:bookmarkStart w:id="30" w:name="_Toc199401692"/>
-      <w:bookmarkStart w:id="31" w:name="_Toc199402089"/>
-      <w:bookmarkStart w:id="32" w:name="_Toc199402325"/>
-      <w:bookmarkStart w:id="33" w:name="_Toc199403159"/>
-      <w:bookmarkStart w:id="34" w:name="_Toc199405789"/>
-      <w:bookmarkStart w:id="35" w:name="_Toc199406900"/>
-      <w:bookmarkStart w:id="36" w:name="_Toc199431747"/>
-      <w:bookmarkStart w:id="37" w:name="_Toc200225436"/>
-      <w:bookmarkStart w:id="38" w:name="_Toc200225863"/>
-      <w:bookmarkStart w:id="39" w:name="_Toc200226684"/>
-      <w:bookmarkStart w:id="40" w:name="_Toc200314819"/>
-      <w:bookmarkStart w:id="41" w:name="_Toc200450324"/>
-      <w:bookmarkStart w:id="42" w:name="_Toc200568167"/>
-      <w:bookmarkStart w:id="43" w:name="_Toc200621539"/>
+      <w:bookmarkStart w:id="32" w:name="_Toc199401692"/>
+      <w:bookmarkStart w:id="33" w:name="_Toc199402089"/>
+      <w:bookmarkStart w:id="34" w:name="_Toc199402325"/>
+      <w:bookmarkStart w:id="35" w:name="_Toc199403159"/>
+      <w:bookmarkStart w:id="36" w:name="_Toc199405789"/>
+      <w:bookmarkStart w:id="37" w:name="_Toc199406900"/>
+      <w:bookmarkStart w:id="38" w:name="_Toc199431747"/>
+      <w:bookmarkStart w:id="39" w:name="_Toc200225436"/>
+      <w:bookmarkStart w:id="40" w:name="_Toc200225863"/>
+      <w:bookmarkStart w:id="41" w:name="_Toc200226684"/>
+      <w:bookmarkStart w:id="42" w:name="_Toc200314819"/>
+      <w:bookmarkStart w:id="43" w:name="_Toc200450324"/>
+      <w:bookmarkStart w:id="44" w:name="_Toc200568167"/>
+      <w:bookmarkStart w:id="45" w:name="_Toc200621539"/>
+      <w:bookmarkStart w:id="46" w:name="_Toc203484078"/>
       <w:r>
         <w:rPr>
           <w:sz w:val="32"/>
@@ -205,8 +210,6 @@
         </w:rPr>
         <w:t>Arbeitsblätter zum Kurs</w:t>
       </w:r>
-      <w:bookmarkEnd w:id="30"/>
-      <w:bookmarkEnd w:id="31"/>
       <w:bookmarkEnd w:id="32"/>
       <w:bookmarkEnd w:id="33"/>
       <w:bookmarkEnd w:id="34"/>
@@ -219,6 +222,9 @@
       <w:bookmarkEnd w:id="41"/>
       <w:bookmarkEnd w:id="42"/>
       <w:bookmarkEnd w:id="43"/>
+      <w:bookmarkEnd w:id="44"/>
+      <w:bookmarkEnd w:id="45"/>
+      <w:bookmarkEnd w:id="46"/>
     </w:p>
     <w:p/>
     <w:p>
@@ -267,7 +273,227 @@
       <w:r>
         <w:fldChar w:fldCharType="separate"/>
       </w:r>
-      <w:hyperlink w:anchor="_Toc200621540" w:history="1">
+      <w:hyperlink w:anchor="_Toc203484076" w:history="1">
+        <w:r>
+          <w:rPr>
+            <w:rStyle w:val="Hyperlink"/>
+            <w:b/>
+            <w:bCs/>
+            <w:noProof/>
+          </w:rPr>
+          <w:t>Programmieren lernen</w:t>
+        </w:r>
+        <w:r>
+          <w:rPr>
+            <w:noProof/>
+            <w:webHidden/>
+          </w:rPr>
+          <w:tab/>
+        </w:r>
+        <w:r>
+          <w:rPr>
+            <w:noProof/>
+            <w:webHidden/>
+          </w:rPr>
+          <w:fldChar w:fldCharType="begin"/>
+        </w:r>
+        <w:r>
+          <w:rPr>
+            <w:noProof/>
+            <w:webHidden/>
+          </w:rPr>
+          <w:instrText xml:space="preserve"> PAGEREF _Toc203484076 \h </w:instrText>
+        </w:r>
+        <w:r>
+          <w:rPr>
+            <w:noProof/>
+            <w:webHidden/>
+          </w:rPr>
+        </w:r>
+        <w:r>
+          <w:rPr>
+            <w:noProof/>
+            <w:webHidden/>
+          </w:rPr>
+          <w:fldChar w:fldCharType="separate"/>
+        </w:r>
+        <w:r>
+          <w:rPr>
+            <w:noProof/>
+            <w:webHidden/>
+          </w:rPr>
+          <w:t>1</w:t>
+        </w:r>
+        <w:r>
+          <w:rPr>
+            <w:noProof/>
+            <w:webHidden/>
+          </w:rPr>
+          <w:fldChar w:fldCharType="end"/>
+        </w:r>
+      </w:hyperlink>
+    </w:p>
+    <w:p>
+      <w:pPr>
+        <w:pStyle w:val="Verzeichnis1"/>
+        <w:tabs>
+          <w:tab w:val="right" w:leader="dot" w:pos="10456"/>
+        </w:tabs>
+        <w:rPr>
+          <w:rFonts w:eastAsiaTheme="minorEastAsia"/>
+          <w:noProof/>
+          <w:sz w:val="24"/>
+          <w:szCs w:val="24"/>
+          <w:lang w:eastAsia="de-DE"/>
+        </w:rPr>
+      </w:pPr>
+      <w:hyperlink w:anchor="_Toc203484077" w:history="1">
+        <w:r>
+          <w:rPr>
+            <w:rStyle w:val="Hyperlink"/>
+            <w:b/>
+            <w:bCs/>
+            <w:noProof/>
+          </w:rPr>
+          <w:t>mit Python IDLE</w:t>
+        </w:r>
+        <w:r>
+          <w:rPr>
+            <w:noProof/>
+            <w:webHidden/>
+          </w:rPr>
+          <w:tab/>
+        </w:r>
+        <w:r>
+          <w:rPr>
+            <w:noProof/>
+            <w:webHidden/>
+          </w:rPr>
+          <w:fldChar w:fldCharType="begin"/>
+        </w:r>
+        <w:r>
+          <w:rPr>
+            <w:noProof/>
+            <w:webHidden/>
+          </w:rPr>
+          <w:instrText xml:space="preserve"> PAGEREF _Toc203484077 \h </w:instrText>
+        </w:r>
+        <w:r>
+          <w:rPr>
+            <w:noProof/>
+            <w:webHidden/>
+          </w:rPr>
+        </w:r>
+        <w:r>
+          <w:rPr>
+            <w:noProof/>
+            <w:webHidden/>
+          </w:rPr>
+          <w:fldChar w:fldCharType="separate"/>
+        </w:r>
+        <w:r>
+          <w:rPr>
+            <w:noProof/>
+            <w:webHidden/>
+          </w:rPr>
+          <w:t>1</w:t>
+        </w:r>
+        <w:r>
+          <w:rPr>
+            <w:noProof/>
+            <w:webHidden/>
+          </w:rPr>
+          <w:fldChar w:fldCharType="end"/>
+        </w:r>
+      </w:hyperlink>
+    </w:p>
+    <w:p>
+      <w:pPr>
+        <w:pStyle w:val="Verzeichnis1"/>
+        <w:tabs>
+          <w:tab w:val="right" w:leader="dot" w:pos="10456"/>
+        </w:tabs>
+        <w:rPr>
+          <w:rFonts w:eastAsiaTheme="minorEastAsia"/>
+          <w:noProof/>
+          <w:sz w:val="24"/>
+          <w:szCs w:val="24"/>
+          <w:lang w:eastAsia="de-DE"/>
+        </w:rPr>
+      </w:pPr>
+      <w:hyperlink w:anchor="_Toc203484078" w:history="1">
+        <w:r>
+          <w:rPr>
+            <w:rStyle w:val="Hyperlink"/>
+            <w:noProof/>
+          </w:rPr>
+          <w:t>Arbeitsblätter zum Kurs</w:t>
+        </w:r>
+        <w:r>
+          <w:rPr>
+            <w:noProof/>
+            <w:webHidden/>
+          </w:rPr>
+          <w:tab/>
+        </w:r>
+        <w:r>
+          <w:rPr>
+            <w:noProof/>
+            <w:webHidden/>
+          </w:rPr>
+          <w:fldChar w:fldCharType="begin"/>
+        </w:r>
+        <w:r>
+          <w:rPr>
+            <w:noProof/>
+            <w:webHidden/>
+          </w:rPr>
+          <w:instrText xml:space="preserve"> PAGEREF _Toc203484078 \h </w:instrText>
+        </w:r>
+        <w:r>
+          <w:rPr>
+            <w:noProof/>
+            <w:webHidden/>
+          </w:rPr>
+        </w:r>
+        <w:r>
+          <w:rPr>
+            <w:noProof/>
+            <w:webHidden/>
+          </w:rPr>
+          <w:fldChar w:fldCharType="separate"/>
+        </w:r>
+        <w:r>
+          <w:rPr>
+            <w:noProof/>
+            <w:webHidden/>
+          </w:rPr>
+          <w:t>1</w:t>
+        </w:r>
+        <w:r>
+          <w:rPr>
+            <w:noProof/>
+            <w:webHidden/>
+          </w:rPr>
+          <w:fldChar w:fldCharType="end"/>
+        </w:r>
+      </w:hyperlink>
+    </w:p>
+    <w:p>
+      <w:pPr>
+        <w:pStyle w:val="Verzeichnis1"/>
+        <w:tabs>
+          <w:tab w:val="right" w:leader="dot" w:pos="10456"/>
+        </w:tabs>
+        <w:rPr>
+          <w:rFonts w:eastAsiaTheme="minorEastAsia"/>
+          <w:noProof/>
+          <w:sz w:val="24"/>
+          <w:szCs w:val="24"/>
+          <w:lang w:eastAsia="de-DE"/>
+        </w:rPr>
+      </w:pPr>
+      <w:hyperlink w:anchor="_Toc203484079" w:history="1">
         <w:r>
           <w:rPr>
             <w:rStyle w:val="Hyperlink"/>
@@ -294,79 +520,7 @@
             <w:noProof/>
             <w:webHidden/>
           </w:rPr>
-          <w:instrText xml:space="preserve"> PAGEREF _Toc200621540 \h </w:instrText>
-        </w:r>
-        <w:r>
-          <w:rPr>
-            <w:noProof/>
-            <w:webHidden/>
-          </w:rPr>
-        </w:r>
-        <w:r>
-          <w:rPr>
-            <w:noProof/>
-            <w:webHidden/>
-          </w:rPr>
-          <w:fldChar w:fldCharType="separate"/>
-        </w:r>
-        <w:r>
-          <w:rPr>
-            <w:noProof/>
-            <w:webHidden/>
-          </w:rPr>
-          <w:t>2</w:t>
-        </w:r>
-        <w:r>
-          <w:rPr>
-            <w:noProof/>
-            <w:webHidden/>
-          </w:rPr>
-          <w:fldChar w:fldCharType="end"/>
-        </w:r>
-      </w:hyperlink>
-    </w:p>
-    <w:p>
-      <w:pPr>
-        <w:pStyle w:val="Verzeichnis1"/>
-        <w:tabs>
-          <w:tab w:val="right" w:leader="dot" w:pos="10456"/>
-        </w:tabs>
-        <w:rPr>
-          <w:rFonts w:eastAsiaTheme="minorEastAsia"/>
-          <w:noProof/>
-          <w:sz w:val="24"/>
-          <w:szCs w:val="24"/>
-          <w:lang w:eastAsia="de-DE"/>
-        </w:rPr>
-      </w:pPr>
-      <w:hyperlink w:anchor="_Toc200621541" w:history="1">
-        <w:r>
-          <w:rPr>
-            <w:rStyle w:val="Hyperlink"/>
-            <w:noProof/>
-          </w:rPr>
-          <w:t>Mit der IDLE Shell rechnen</w:t>
-        </w:r>
-        <w:r>
-          <w:rPr>
-            <w:noProof/>
-            <w:webHidden/>
-          </w:rPr>
-          <w:tab/>
-        </w:r>
-        <w:r>
-          <w:rPr>
-            <w:noProof/>
-            <w:webHidden/>
-          </w:rPr>
-          <w:fldChar w:fldCharType="begin"/>
-        </w:r>
-        <w:r>
-          <w:rPr>
-            <w:noProof/>
-            <w:webHidden/>
-          </w:rPr>
-          <w:instrText xml:space="preserve"> PAGEREF _Toc200621541 \h </w:instrText>
+          <w:instrText xml:space="preserve"> PAGEREF _Toc203484079 \h </w:instrText>
         </w:r>
         <w:r>
           <w:rPr>
@@ -411,13 +565,13 @@
           <w:lang w:eastAsia="de-DE"/>
         </w:rPr>
       </w:pPr>
-      <w:hyperlink w:anchor="_Toc200621542" w:history="1">
+      <w:hyperlink w:anchor="_Toc203484080" w:history="1">
         <w:r>
           <w:rPr>
             <w:rStyle w:val="Hyperlink"/>
             <w:noProof/>
           </w:rPr>
-          <w:t>Mit dem IDLE Editor ein Programm schreiben</w:t>
+          <w:t>Mit der IDLE Shell rechnen</w:t>
         </w:r>
         <w:r>
           <w:rPr>
@@ -438,7 +592,7 @@
             <w:noProof/>
             <w:webHidden/>
           </w:rPr>
-          <w:instrText xml:space="preserve"> PAGEREF _Toc200621542 \h </w:instrText>
+          <w:instrText xml:space="preserve"> PAGEREF _Toc203484080 \h </w:instrText>
         </w:r>
         <w:r>
           <w:rPr>
@@ -483,13 +637,13 @@
           <w:lang w:eastAsia="de-DE"/>
         </w:rPr>
       </w:pPr>
-      <w:hyperlink w:anchor="_Toc200621543" w:history="1">
+      <w:hyperlink w:anchor="_Toc203484081" w:history="1">
         <w:r>
           <w:rPr>
             <w:rStyle w:val="Hyperlink"/>
             <w:noProof/>
           </w:rPr>
-          <w:t>Aufgabe: Ziffern mit Punkten darstellen</w:t>
+          <w:t>Mit dem IDLE Editor ein Programm schreiben</w:t>
         </w:r>
         <w:r>
           <w:rPr>
@@ -510,7 +664,7 @@
             <w:noProof/>
             <w:webHidden/>
           </w:rPr>
-          <w:instrText xml:space="preserve"> PAGEREF _Toc200621543 \h </w:instrText>
+          <w:instrText xml:space="preserve"> PAGEREF _Toc203484081 \h </w:instrText>
         </w:r>
         <w:r>
           <w:rPr>
@@ -555,13 +709,13 @@
           <w:lang w:eastAsia="de-DE"/>
         </w:rPr>
       </w:pPr>
-      <w:hyperlink w:anchor="_Toc200621544" w:history="1">
+      <w:hyperlink w:anchor="_Toc203484082" w:history="1">
         <w:r>
           <w:rPr>
             <w:rStyle w:val="Hyperlink"/>
             <w:noProof/>
           </w:rPr>
-          <w:t>Eine Liste speichert viele änderbare Elemente</w:t>
+          <w:t>Aufgabe: Ziffern mit Punkten darstellen</w:t>
         </w:r>
         <w:r>
           <w:rPr>
@@ -582,7 +736,7 @@
             <w:noProof/>
             <w:webHidden/>
           </w:rPr>
-          <w:instrText xml:space="preserve"> PAGEREF _Toc200621544 \h </w:instrText>
+          <w:instrText xml:space="preserve"> PAGEREF _Toc203484082 \h </w:instrText>
         </w:r>
         <w:r>
           <w:rPr>
@@ -627,13 +781,13 @@
           <w:lang w:eastAsia="de-DE"/>
         </w:rPr>
       </w:pPr>
-      <w:hyperlink w:anchor="_Toc200621545" w:history="1">
+      <w:hyperlink w:anchor="_Toc203484083" w:history="1">
         <w:r>
           <w:rPr>
             <w:rStyle w:val="Hyperlink"/>
             <w:noProof/>
           </w:rPr>
-          <w:t>Ein Tupel speichert viele nicht änderbare Elemente</w:t>
+          <w:t>Eine Liste speichert viele änderbare Elemente</w:t>
         </w:r>
         <w:r>
           <w:rPr>
@@ -654,7 +808,7 @@
             <w:noProof/>
             <w:webHidden/>
           </w:rPr>
-          <w:instrText xml:space="preserve"> PAGEREF _Toc200621545 \h </w:instrText>
+          <w:instrText xml:space="preserve"> PAGEREF _Toc203484083 \h </w:instrText>
         </w:r>
         <w:r>
           <w:rPr>
@@ -699,13 +853,13 @@
           <w:lang w:eastAsia="de-DE"/>
         </w:rPr>
       </w:pPr>
-      <w:hyperlink w:anchor="_Toc200621546" w:history="1">
+      <w:hyperlink w:anchor="_Toc203484084" w:history="1">
         <w:r>
           <w:rPr>
             <w:rStyle w:val="Hyperlink"/>
             <w:noProof/>
           </w:rPr>
-          <w:t>Ein Dictionary speichert Paare von Schlüssel und Wert</w:t>
+          <w:t>Ein Tupel speichert viele nicht änderbare Elemente</w:t>
         </w:r>
         <w:r>
           <w:rPr>
@@ -726,7 +880,7 @@
             <w:noProof/>
             <w:webHidden/>
           </w:rPr>
-          <w:instrText xml:space="preserve"> PAGEREF _Toc200621546 \h </w:instrText>
+          <w:instrText xml:space="preserve"> PAGEREF _Toc203484084 \h </w:instrText>
         </w:r>
         <w:r>
           <w:rPr>
@@ -771,13 +925,13 @@
           <w:lang w:eastAsia="de-DE"/>
         </w:rPr>
       </w:pPr>
-      <w:hyperlink w:anchor="_Toc200621547" w:history="1">
+      <w:hyperlink w:anchor="_Toc203484085" w:history="1">
         <w:r>
           <w:rPr>
             <w:rStyle w:val="Hyperlink"/>
             <w:noProof/>
           </w:rPr>
-          <w:t>Der Computer fragt …</w:t>
+          <w:t>Ein Dictionary speichert Paare von Schlüssel und Wert</w:t>
         </w:r>
         <w:r>
           <w:rPr>
@@ -798,7 +952,7 @@
             <w:noProof/>
             <w:webHidden/>
           </w:rPr>
-          <w:instrText xml:space="preserve"> PAGEREF _Toc200621547 \h </w:instrText>
+          <w:instrText xml:space="preserve"> PAGEREF _Toc203484085 \h </w:instrText>
         </w:r>
         <w:r>
           <w:rPr>
@@ -843,13 +997,13 @@
           <w:lang w:eastAsia="de-DE"/>
         </w:rPr>
       </w:pPr>
-      <w:hyperlink w:anchor="_Toc200621548" w:history="1">
+      <w:hyperlink w:anchor="_Toc203484086" w:history="1">
         <w:r>
           <w:rPr>
             <w:rStyle w:val="Hyperlink"/>
             <w:noProof/>
           </w:rPr>
-          <w:t>Der Computer unterscheidet zwischen "wahr" und "falsch"</w:t>
+          <w:t>Der Computer fragt …</w:t>
         </w:r>
         <w:r>
           <w:rPr>
@@ -870,7 +1024,7 @@
             <w:noProof/>
             <w:webHidden/>
           </w:rPr>
-          <w:instrText xml:space="preserve"> PAGEREF _Toc200621548 \h </w:instrText>
+          <w:instrText xml:space="preserve"> PAGEREF _Toc203484086 \h </w:instrText>
         </w:r>
         <w:r>
           <w:rPr>
@@ -915,13 +1069,13 @@
           <w:lang w:eastAsia="de-DE"/>
         </w:rPr>
       </w:pPr>
-      <w:hyperlink w:anchor="_Toc200621549" w:history="1">
+      <w:hyperlink w:anchor="_Toc203484087" w:history="1">
         <w:r>
           <w:rPr>
             <w:rStyle w:val="Hyperlink"/>
             <w:noProof/>
           </w:rPr>
-          <w:t>Der Computer unterscheidet Fälle</w:t>
+          <w:t>Der Computer unterscheidet zwischen "wahr" und "falsch"</w:t>
         </w:r>
         <w:r>
           <w:rPr>
@@ -942,7 +1096,7 @@
             <w:noProof/>
             <w:webHidden/>
           </w:rPr>
-          <w:instrText xml:space="preserve"> PAGEREF _Toc200621549 \h </w:instrText>
+          <w:instrText xml:space="preserve"> PAGEREF _Toc203484087 \h </w:instrText>
         </w:r>
         <w:r>
           <w:rPr>
@@ -987,13 +1141,13 @@
           <w:lang w:eastAsia="de-DE"/>
         </w:rPr>
       </w:pPr>
-      <w:hyperlink w:anchor="_Toc200621550" w:history="1">
+      <w:hyperlink w:anchor="_Toc203484088" w:history="1">
         <w:r>
           <w:rPr>
             <w:rStyle w:val="Hyperlink"/>
             <w:noProof/>
           </w:rPr>
-          <w:t>Der Computer dreht Schleifen</w:t>
+          <w:t>Der Computer unterscheidet Fälle</w:t>
         </w:r>
         <w:r>
           <w:rPr>
@@ -1014,7 +1168,7 @@
             <w:noProof/>
             <w:webHidden/>
           </w:rPr>
-          <w:instrText xml:space="preserve"> PAGEREF _Toc200621550 \h </w:instrText>
+          <w:instrText xml:space="preserve"> PAGEREF _Toc203484088 \h </w:instrText>
         </w:r>
         <w:r>
           <w:rPr>
@@ -1059,13 +1213,13 @@
           <w:lang w:eastAsia="de-DE"/>
         </w:rPr>
       </w:pPr>
-      <w:hyperlink w:anchor="_Toc200621551" w:history="1">
+      <w:hyperlink w:anchor="_Toc203484089" w:history="1">
         <w:r>
           <w:rPr>
             <w:rStyle w:val="Hyperlink"/>
             <w:noProof/>
           </w:rPr>
-          <w:t>Aufgabe: Dialog mit dem Benutzer</w:t>
+          <w:t>Der Computer dreht Schleifen</w:t>
         </w:r>
         <w:r>
           <w:rPr>
@@ -1086,7 +1240,7 @@
             <w:noProof/>
             <w:webHidden/>
           </w:rPr>
-          <w:instrText xml:space="preserve"> PAGEREF _Toc200621551 \h </w:instrText>
+          <w:instrText xml:space="preserve"> PAGEREF _Toc203484089 \h </w:instrText>
         </w:r>
         <w:r>
           <w:rPr>
@@ -1131,13 +1285,13 @@
           <w:lang w:eastAsia="de-DE"/>
         </w:rPr>
       </w:pPr>
-      <w:hyperlink w:anchor="_Toc200621552" w:history="1">
+      <w:hyperlink w:anchor="_Toc203484090" w:history="1">
         <w:r>
           <w:rPr>
             <w:rStyle w:val="Hyperlink"/>
             <w:noProof/>
           </w:rPr>
-          <w:t>Funktionen haben Input und Output: Ganzzahlen</w:t>
+          <w:t>Aufgabe: Dialog mit dem Benutzer</w:t>
         </w:r>
         <w:r>
           <w:rPr>
@@ -1158,7 +1312,7 @@
             <w:noProof/>
             <w:webHidden/>
           </w:rPr>
-          <w:instrText xml:space="preserve"> PAGEREF _Toc200621552 \h </w:instrText>
+          <w:instrText xml:space="preserve"> PAGEREF _Toc203484090 \h </w:instrText>
         </w:r>
         <w:r>
           <w:rPr>
@@ -1203,13 +1357,13 @@
           <w:lang w:eastAsia="de-DE"/>
         </w:rPr>
       </w:pPr>
-      <w:hyperlink w:anchor="_Toc200621553" w:history="1">
+      <w:hyperlink w:anchor="_Toc203484091" w:history="1">
         <w:r>
           <w:rPr>
             <w:rStyle w:val="Hyperlink"/>
             <w:noProof/>
           </w:rPr>
-          <w:t>Funktionen haben Input und Output: Tupel, Liste</w:t>
+          <w:t>Funktionen haben Input und Output: Ganzzahlen</w:t>
         </w:r>
         <w:r>
           <w:rPr>
@@ -1230,7 +1384,7 @@
             <w:noProof/>
             <w:webHidden/>
           </w:rPr>
-          <w:instrText xml:space="preserve"> PAGEREF _Toc200621553 \h </w:instrText>
+          <w:instrText xml:space="preserve"> PAGEREF _Toc203484091 \h </w:instrText>
         </w:r>
         <w:r>
           <w:rPr>
@@ -1275,13 +1429,13 @@
           <w:lang w:eastAsia="de-DE"/>
         </w:rPr>
       </w:pPr>
-      <w:hyperlink w:anchor="_Toc200621554" w:history="1">
+      <w:hyperlink w:anchor="_Toc203484092" w:history="1">
         <w:r>
           <w:rPr>
             <w:rStyle w:val="Hyperlink"/>
             <w:noProof/>
           </w:rPr>
-          <w:t>Aufgaben mit Funktionen lösen: Konstruktionsanleitung</w:t>
+          <w:t>Funktionen haben Input und Output: Tupel, Liste</w:t>
         </w:r>
         <w:r>
           <w:rPr>
@@ -1302,7 +1456,7 @@
             <w:noProof/>
             <w:webHidden/>
           </w:rPr>
-          <w:instrText xml:space="preserve"> PAGEREF _Toc200621554 \h </w:instrText>
+          <w:instrText xml:space="preserve"> PAGEREF _Toc203484092 \h </w:instrText>
         </w:r>
         <w:r>
           <w:rPr>
@@ -1347,13 +1501,13 @@
           <w:lang w:eastAsia="de-DE"/>
         </w:rPr>
       </w:pPr>
-      <w:hyperlink w:anchor="_Toc200621555" w:history="1">
+      <w:hyperlink w:anchor="_Toc203484093" w:history="1">
         <w:r>
           <w:rPr>
             <w:rStyle w:val="Hyperlink"/>
             <w:noProof/>
           </w:rPr>
-          <w:t>Aufgaben mit Funktionen lösen: Tabelle drucken</w:t>
+          <w:t>Aufgaben mit Funktionen lösen: Konstruktionsanleitung</w:t>
         </w:r>
         <w:r>
           <w:rPr>
@@ -1374,7 +1528,7 @@
             <w:noProof/>
             <w:webHidden/>
           </w:rPr>
-          <w:instrText xml:space="preserve"> PAGEREF _Toc200621555 \h </w:instrText>
+          <w:instrText xml:space="preserve"> PAGEREF _Toc203484093 \h </w:instrText>
         </w:r>
         <w:r>
           <w:rPr>
@@ -1419,13 +1573,13 @@
           <w:lang w:eastAsia="de-DE"/>
         </w:rPr>
       </w:pPr>
-      <w:hyperlink w:anchor="_Toc200621556" w:history="1">
+      <w:hyperlink w:anchor="_Toc203484094" w:history="1">
         <w:r>
           <w:rPr>
             <w:rStyle w:val="Hyperlink"/>
             <w:noProof/>
           </w:rPr>
-          <w:t>Aufgaben mit Funktionen lösen: Diagramm plotten</w:t>
+          <w:t>Aufgaben mit Funktionen lösen: Tabelle drucken</w:t>
         </w:r>
         <w:r>
           <w:rPr>
@@ -1446,7 +1600,7 @@
             <w:noProof/>
             <w:webHidden/>
           </w:rPr>
-          <w:instrText xml:space="preserve"> PAGEREF _Toc200621556 \h </w:instrText>
+          <w:instrText xml:space="preserve"> PAGEREF _Toc203484094 \h </w:instrText>
         </w:r>
         <w:r>
           <w:rPr>
@@ -1491,13 +1645,13 @@
           <w:lang w:eastAsia="de-DE"/>
         </w:rPr>
       </w:pPr>
-      <w:hyperlink w:anchor="_Toc200621557" w:history="1">
+      <w:hyperlink w:anchor="_Toc203484095" w:history="1">
         <w:r>
           <w:rPr>
             <w:rStyle w:val="Hyperlink"/>
             <w:noProof/>
           </w:rPr>
-          <w:t>Klassen haben Eigenschaften und Methoden</w:t>
+          <w:t>Aufgaben mit Funktionen lösen: Diagramm plotten</w:t>
         </w:r>
         <w:r>
           <w:rPr>
@@ -1518,7 +1672,7 @@
             <w:noProof/>
             <w:webHidden/>
           </w:rPr>
-          <w:instrText xml:space="preserve"> PAGEREF _Toc200621557 \h </w:instrText>
+          <w:instrText xml:space="preserve"> PAGEREF _Toc203484095 \h </w:instrText>
         </w:r>
         <w:r>
           <w:rPr>
@@ -1563,13 +1717,13 @@
           <w:lang w:eastAsia="de-DE"/>
         </w:rPr>
       </w:pPr>
-      <w:hyperlink w:anchor="_Toc200621558" w:history="1">
+      <w:hyperlink w:anchor="_Toc203484096" w:history="1">
         <w:r>
           <w:rPr>
             <w:rStyle w:val="Hyperlink"/>
             <w:noProof/>
           </w:rPr>
-          <w:t>Die Eltern-Klasse vererbt – die Kind-Klasse erbt</w:t>
+          <w:t>Klassen haben Eigenschaften und Methoden</w:t>
         </w:r>
         <w:r>
           <w:rPr>
@@ -1590,7 +1744,7 @@
             <w:noProof/>
             <w:webHidden/>
           </w:rPr>
-          <w:instrText xml:space="preserve"> PAGEREF _Toc200621558 \h </w:instrText>
+          <w:instrText xml:space="preserve"> PAGEREF _Toc203484096 \h </w:instrText>
         </w:r>
         <w:r>
           <w:rPr>
@@ -1635,13 +1789,13 @@
           <w:lang w:eastAsia="de-DE"/>
         </w:rPr>
       </w:pPr>
-      <w:hyperlink w:anchor="_Toc200621559" w:history="1">
+      <w:hyperlink w:anchor="_Toc203484097" w:history="1">
         <w:r>
           <w:rPr>
             <w:rStyle w:val="Hyperlink"/>
             <w:noProof/>
           </w:rPr>
-          <w:t>Roboter im Irrgarten: Wände bauen</w:t>
+          <w:t>Die Eltern-Klasse vererbt – die Kind-Klasse erbt</w:t>
         </w:r>
         <w:r>
           <w:rPr>
@@ -1662,7 +1816,7 @@
             <w:noProof/>
             <w:webHidden/>
           </w:rPr>
-          <w:instrText xml:space="preserve"> PAGEREF _Toc200621559 \h </w:instrText>
+          <w:instrText xml:space="preserve"> PAGEREF _Toc203484097 \h </w:instrText>
         </w:r>
         <w:r>
           <w:rPr>
@@ -1707,13 +1861,13 @@
           <w:lang w:eastAsia="de-DE"/>
         </w:rPr>
       </w:pPr>
-      <w:hyperlink w:anchor="_Toc200621560" w:history="1">
+      <w:hyperlink w:anchor="_Toc203484098" w:history="1">
         <w:r>
           <w:rPr>
             <w:rStyle w:val="Hyperlink"/>
             <w:noProof/>
           </w:rPr>
-          <w:t>Roboter im Irrgarten: Wände ablegen</w:t>
+          <w:t>Roboter im Irrgarten: Wände bauen</w:t>
         </w:r>
         <w:r>
           <w:rPr>
@@ -1734,7 +1888,7 @@
             <w:noProof/>
             <w:webHidden/>
           </w:rPr>
-          <w:instrText xml:space="preserve"> PAGEREF _Toc200621560 \h </w:instrText>
+          <w:instrText xml:space="preserve"> PAGEREF _Toc203484098 \h </w:instrText>
         </w:r>
         <w:r>
           <w:rPr>
@@ -1779,13 +1933,13 @@
           <w:lang w:eastAsia="de-DE"/>
         </w:rPr>
       </w:pPr>
-      <w:hyperlink w:anchor="_Toc200621561" w:history="1">
+      <w:hyperlink w:anchor="_Toc203484099" w:history="1">
         <w:r>
           <w:rPr>
             <w:rStyle w:val="Hyperlink"/>
             <w:noProof/>
           </w:rPr>
-          <w:t>Roboter im Irrgarten: Wände aus Datei lesen</w:t>
+          <w:t>Roboter im Irrgarten: Wände ablegen</w:t>
         </w:r>
         <w:r>
           <w:rPr>
@@ -1806,7 +1960,7 @@
             <w:noProof/>
             <w:webHidden/>
           </w:rPr>
-          <w:instrText xml:space="preserve"> PAGEREF _Toc200621561 \h </w:instrText>
+          <w:instrText xml:space="preserve"> PAGEREF _Toc203484099 \h </w:instrText>
         </w:r>
         <w:r>
           <w:rPr>
@@ -1851,13 +2005,13 @@
           <w:lang w:eastAsia="de-DE"/>
         </w:rPr>
       </w:pPr>
-      <w:hyperlink w:anchor="_Toc200621562" w:history="1">
+      <w:hyperlink w:anchor="_Toc203484100" w:history="1">
         <w:r>
           <w:rPr>
             <w:rStyle w:val="Hyperlink"/>
             <w:noProof/>
           </w:rPr>
-          <w:t>Roboter im Irrgarten: Schildkröte bewegen</w:t>
+          <w:t>Roboter im Irrgarten: Wände aus Datei lesen</w:t>
         </w:r>
         <w:r>
           <w:rPr>
@@ -1878,7 +2032,7 @@
             <w:noProof/>
             <w:webHidden/>
           </w:rPr>
-          <w:instrText xml:space="preserve"> PAGEREF _Toc200621562 \h </w:instrText>
+          <w:instrText xml:space="preserve"> PAGEREF _Toc203484100 \h </w:instrText>
         </w:r>
         <w:r>
           <w:rPr>
@@ -1923,13 +2077,13 @@
           <w:lang w:eastAsia="de-DE"/>
         </w:rPr>
       </w:pPr>
-      <w:hyperlink w:anchor="_Toc200621563" w:history="1">
+      <w:hyperlink w:anchor="_Toc203484101" w:history="1">
         <w:r>
           <w:rPr>
             <w:rStyle w:val="Hyperlink"/>
             <w:noProof/>
           </w:rPr>
-          <w:t>Roboter im Irrgarten: Schauen, gehen, drehen</w:t>
+          <w:t>Roboter im Irrgarten: Schildkröte bewegen</w:t>
         </w:r>
         <w:r>
           <w:rPr>
@@ -1950,7 +2104,7 @@
             <w:noProof/>
             <w:webHidden/>
           </w:rPr>
-          <w:instrText xml:space="preserve"> PAGEREF _Toc200621563 \h </w:instrText>
+          <w:instrText xml:space="preserve"> PAGEREF _Toc203484101 \h </w:instrText>
         </w:r>
         <w:r>
           <w:rPr>
@@ -1995,7 +2149,79 @@
           <w:lang w:eastAsia="de-DE"/>
         </w:rPr>
       </w:pPr>
-      <w:hyperlink w:anchor="_Toc200621564" w:history="1">
+      <w:hyperlink w:anchor="_Toc203484102" w:history="1">
+        <w:r>
+          <w:rPr>
+            <w:rStyle w:val="Hyperlink"/>
+            <w:noProof/>
+          </w:rPr>
+          <w:t>Roboter im Irrgarten: Schauen, gehen, drehen</w:t>
+        </w:r>
+        <w:r>
+          <w:rPr>
+            <w:noProof/>
+            <w:webHidden/>
+          </w:rPr>
+          <w:tab/>
+        </w:r>
+        <w:r>
+          <w:rPr>
+            <w:noProof/>
+            <w:webHidden/>
+          </w:rPr>
+          <w:fldChar w:fldCharType="begin"/>
+        </w:r>
+        <w:r>
+          <w:rPr>
+            <w:noProof/>
+            <w:webHidden/>
+          </w:rPr>
+          <w:instrText xml:space="preserve"> PAGEREF _Toc203484102 \h </w:instrText>
+        </w:r>
+        <w:r>
+          <w:rPr>
+            <w:noProof/>
+            <w:webHidden/>
+          </w:rPr>
+        </w:r>
+        <w:r>
+          <w:rPr>
+            <w:noProof/>
+            <w:webHidden/>
+          </w:rPr>
+          <w:fldChar w:fldCharType="separate"/>
+        </w:r>
+        <w:r>
+          <w:rPr>
+            <w:noProof/>
+            <w:webHidden/>
+          </w:rPr>
+          <w:t>26</w:t>
+        </w:r>
+        <w:r>
+          <w:rPr>
+            <w:noProof/>
+            <w:webHidden/>
+          </w:rPr>
+          <w:fldChar w:fldCharType="end"/>
+        </w:r>
+      </w:hyperlink>
+    </w:p>
+    <w:p>
+      <w:pPr>
+        <w:pStyle w:val="Verzeichnis1"/>
+        <w:tabs>
+          <w:tab w:val="right" w:leader="dot" w:pos="10456"/>
+        </w:tabs>
+        <w:rPr>
+          <w:rFonts w:eastAsiaTheme="minorEastAsia"/>
+          <w:noProof/>
+          <w:sz w:val="24"/>
+          <w:szCs w:val="24"/>
+          <w:lang w:eastAsia="de-DE"/>
+        </w:rPr>
+      </w:pPr>
+      <w:hyperlink w:anchor="_Toc203484103" w:history="1">
         <w:r>
           <w:rPr>
             <w:rStyle w:val="Hyperlink"/>
@@ -2022,79 +2248,7 @@
             <w:noProof/>
             <w:webHidden/>
           </w:rPr>
-          <w:instrText xml:space="preserve"> PAGEREF _Toc200621564 \h </w:instrText>
-        </w:r>
-        <w:r>
-          <w:rPr>
-            <w:noProof/>
-            <w:webHidden/>
-          </w:rPr>
-        </w:r>
-        <w:r>
-          <w:rPr>
-            <w:noProof/>
-            <w:webHidden/>
-          </w:rPr>
-          <w:fldChar w:fldCharType="separate"/>
-        </w:r>
-        <w:r>
-          <w:rPr>
-            <w:noProof/>
-            <w:webHidden/>
-          </w:rPr>
-          <w:t>27</w:t>
-        </w:r>
-        <w:r>
-          <w:rPr>
-            <w:noProof/>
-            <w:webHidden/>
-          </w:rPr>
-          <w:fldChar w:fldCharType="end"/>
-        </w:r>
-      </w:hyperlink>
-    </w:p>
-    <w:p>
-      <w:pPr>
-        <w:pStyle w:val="Verzeichnis1"/>
-        <w:tabs>
-          <w:tab w:val="right" w:leader="dot" w:pos="10456"/>
-        </w:tabs>
-        <w:rPr>
-          <w:rFonts w:eastAsiaTheme="minorEastAsia"/>
-          <w:noProof/>
-          <w:sz w:val="24"/>
-          <w:szCs w:val="24"/>
-          <w:lang w:eastAsia="de-DE"/>
-        </w:rPr>
-      </w:pPr>
-      <w:hyperlink w:anchor="_Toc200621565" w:history="1">
-        <w:r>
-          <w:rPr>
-            <w:rStyle w:val="Hyperlink"/>
-            <w:noProof/>
-          </w:rPr>
-          <w:t>Roboter im Irrgarten: Pledge-Algorithmus</w:t>
-        </w:r>
-        <w:r>
-          <w:rPr>
-            <w:noProof/>
-            <w:webHidden/>
-          </w:rPr>
-          <w:tab/>
-        </w:r>
-        <w:r>
-          <w:rPr>
-            <w:noProof/>
-            <w:webHidden/>
-          </w:rPr>
-          <w:fldChar w:fldCharType="begin"/>
-        </w:r>
-        <w:r>
-          <w:rPr>
-            <w:noProof/>
-            <w:webHidden/>
-          </w:rPr>
-          <w:instrText xml:space="preserve"> PAGEREF _Toc200621565 \h </w:instrText>
+          <w:instrText xml:space="preserve"> PAGEREF _Toc203484103 \h </w:instrText>
         </w:r>
         <w:r>
           <w:rPr>
@@ -2139,13 +2293,13 @@
           <w:lang w:eastAsia="de-DE"/>
         </w:rPr>
       </w:pPr>
-      <w:hyperlink w:anchor="_Toc200621566" w:history="1">
+      <w:hyperlink w:anchor="_Toc203484104" w:history="1">
         <w:r>
           <w:rPr>
             <w:rStyle w:val="Hyperlink"/>
             <w:noProof/>
           </w:rPr>
-          <w:t>Auto im Gegenverkehr: Auto steuern</w:t>
+          <w:t>Roboter im Irrgarten: Pledge-Algorithmus</w:t>
         </w:r>
         <w:r>
           <w:rPr>
@@ -2166,7 +2320,7 @@
             <w:noProof/>
             <w:webHidden/>
           </w:rPr>
-          <w:instrText xml:space="preserve"> PAGEREF _Toc200621566 \h </w:instrText>
+          <w:instrText xml:space="preserve"> PAGEREF _Toc203484104 \h </w:instrText>
         </w:r>
         <w:r>
           <w:rPr>
@@ -2211,13 +2365,13 @@
           <w:lang w:eastAsia="de-DE"/>
         </w:rPr>
       </w:pPr>
-      <w:hyperlink w:anchor="_Toc200621567" w:history="1">
+      <w:hyperlink w:anchor="_Toc203484105" w:history="1">
         <w:r>
           <w:rPr>
             <w:rStyle w:val="Hyperlink"/>
             <w:noProof/>
           </w:rPr>
-          <w:t>Auto im Gegenverkehr: Gegenverkehr kommt</w:t>
+          <w:t>Auto im Gegenverkehr: Auto steuern</w:t>
         </w:r>
         <w:r>
           <w:rPr>
@@ -2238,7 +2392,7 @@
             <w:noProof/>
             <w:webHidden/>
           </w:rPr>
-          <w:instrText xml:space="preserve"> PAGEREF _Toc200621567 \h </w:instrText>
+          <w:instrText xml:space="preserve"> PAGEREF _Toc203484105 \h </w:instrText>
         </w:r>
         <w:r>
           <w:rPr>
@@ -2283,7 +2437,79 @@
           <w:lang w:eastAsia="de-DE"/>
         </w:rPr>
       </w:pPr>
-      <w:hyperlink w:anchor="_Toc200621568" w:history="1">
+      <w:hyperlink w:anchor="_Toc203484106" w:history="1">
+        <w:r>
+          <w:rPr>
+            <w:rStyle w:val="Hyperlink"/>
+            <w:noProof/>
+          </w:rPr>
+          <w:t>Auto im Gegenverkehr: Gegenverkehr kommt</w:t>
+        </w:r>
+        <w:r>
+          <w:rPr>
+            <w:noProof/>
+            <w:webHidden/>
+          </w:rPr>
+          <w:tab/>
+        </w:r>
+        <w:r>
+          <w:rPr>
+            <w:noProof/>
+            <w:webHidden/>
+          </w:rPr>
+          <w:fldChar w:fldCharType="begin"/>
+        </w:r>
+        <w:r>
+          <w:rPr>
+            <w:noProof/>
+            <w:webHidden/>
+          </w:rPr>
+          <w:instrText xml:space="preserve"> PAGEREF _Toc203484106 \h </w:instrText>
+        </w:r>
+        <w:r>
+          <w:rPr>
+            <w:noProof/>
+            <w:webHidden/>
+          </w:rPr>
+        </w:r>
+        <w:r>
+          <w:rPr>
+            <w:noProof/>
+            <w:webHidden/>
+          </w:rPr>
+          <w:fldChar w:fldCharType="separate"/>
+        </w:r>
+        <w:r>
+          <w:rPr>
+            <w:noProof/>
+            <w:webHidden/>
+          </w:rPr>
+          <w:t>33</w:t>
+        </w:r>
+        <w:r>
+          <w:rPr>
+            <w:noProof/>
+            <w:webHidden/>
+          </w:rPr>
+          <w:fldChar w:fldCharType="end"/>
+        </w:r>
+      </w:hyperlink>
+    </w:p>
+    <w:p>
+      <w:pPr>
+        <w:pStyle w:val="Verzeichnis1"/>
+        <w:tabs>
+          <w:tab w:val="right" w:leader="dot" w:pos="10456"/>
+        </w:tabs>
+        <w:rPr>
+          <w:rFonts w:eastAsiaTheme="minorEastAsia"/>
+          <w:noProof/>
+          <w:sz w:val="24"/>
+          <w:szCs w:val="24"/>
+          <w:lang w:eastAsia="de-DE"/>
+        </w:rPr>
+      </w:pPr>
+      <w:hyperlink w:anchor="_Toc203484107" w:history="1">
         <w:r>
           <w:rPr>
             <w:rStyle w:val="Hyperlink"/>
@@ -2310,79 +2536,7 @@
             <w:noProof/>
             <w:webHidden/>
           </w:rPr>
-          <w:instrText xml:space="preserve"> PAGEREF _Toc200621568 \h </w:instrText>
-        </w:r>
-        <w:r>
-          <w:rPr>
-            <w:noProof/>
-            <w:webHidden/>
-          </w:rPr>
-        </w:r>
-        <w:r>
-          <w:rPr>
-            <w:noProof/>
-            <w:webHidden/>
-          </w:rPr>
-          <w:fldChar w:fldCharType="separate"/>
-        </w:r>
-        <w:r>
-          <w:rPr>
-            <w:noProof/>
-            <w:webHidden/>
-          </w:rPr>
-          <w:t>32</w:t>
-        </w:r>
-        <w:r>
-          <w:rPr>
-            <w:noProof/>
-            <w:webHidden/>
-          </w:rPr>
-          <w:fldChar w:fldCharType="end"/>
-        </w:r>
-      </w:hyperlink>
-    </w:p>
-    <w:p>
-      <w:pPr>
-        <w:pStyle w:val="Verzeichnis1"/>
-        <w:tabs>
-          <w:tab w:val="right" w:leader="dot" w:pos="10456"/>
-        </w:tabs>
-        <w:rPr>
-          <w:rFonts w:eastAsiaTheme="minorEastAsia"/>
-          <w:noProof/>
-          <w:sz w:val="24"/>
-          <w:szCs w:val="24"/>
-          <w:lang w:eastAsia="de-DE"/>
-        </w:rPr>
-      </w:pPr>
-      <w:hyperlink w:anchor="_Toc200621569" w:history="1">
-        <w:r>
-          <w:rPr>
-            <w:rStyle w:val="Hyperlink"/>
-            <w:noProof/>
-          </w:rPr>
-          <w:t>Auto im Gegenverkehr: Gegenverkehr wird schneller</w:t>
-        </w:r>
-        <w:r>
-          <w:rPr>
-            <w:noProof/>
-            <w:webHidden/>
-          </w:rPr>
-          <w:tab/>
-        </w:r>
-        <w:r>
-          <w:rPr>
-            <w:noProof/>
-            <w:webHidden/>
-          </w:rPr>
-          <w:fldChar w:fldCharType="begin"/>
-        </w:r>
-        <w:r>
-          <w:rPr>
-            <w:noProof/>
-            <w:webHidden/>
-          </w:rPr>
-          <w:instrText xml:space="preserve"> PAGEREF _Toc200621569 \h </w:instrText>
+          <w:instrText xml:space="preserve"> PAGEREF _Toc203484107 \h </w:instrText>
         </w:r>
         <w:r>
           <w:rPr>
@@ -2427,13 +2581,13 @@
           <w:lang w:eastAsia="de-DE"/>
         </w:rPr>
       </w:pPr>
-      <w:hyperlink w:anchor="_Toc200621570" w:history="1">
+      <w:hyperlink w:anchor="_Toc203484108" w:history="1">
         <w:r>
           <w:rPr>
             <w:rStyle w:val="Hyperlink"/>
             <w:noProof/>
           </w:rPr>
-          <w:t>Auto im Gegenverkehr: Straße und Sound</w:t>
+          <w:t>Auto im Gegenverkehr: Gegenverkehr wird schneller</w:t>
         </w:r>
         <w:r>
           <w:rPr>
@@ -2454,79 +2608,7 @@
             <w:noProof/>
             <w:webHidden/>
           </w:rPr>
-          <w:instrText xml:space="preserve"> PAGEREF _Toc200621570 \h </w:instrText>
-        </w:r>
-        <w:r>
-          <w:rPr>
-            <w:noProof/>
-            <w:webHidden/>
-          </w:rPr>
-        </w:r>
-        <w:r>
-          <w:rPr>
-            <w:noProof/>
-            <w:webHidden/>
-          </w:rPr>
-          <w:fldChar w:fldCharType="separate"/>
-        </w:r>
-        <w:r>
-          <w:rPr>
-            <w:noProof/>
-            <w:webHidden/>
-          </w:rPr>
-          <w:t>35</w:t>
-        </w:r>
-        <w:r>
-          <w:rPr>
-            <w:noProof/>
-            <w:webHidden/>
-          </w:rPr>
-          <w:fldChar w:fldCharType="end"/>
-        </w:r>
-      </w:hyperlink>
-    </w:p>
-    <w:p>
-      <w:pPr>
-        <w:pStyle w:val="Verzeichnis1"/>
-        <w:tabs>
-          <w:tab w:val="right" w:leader="dot" w:pos="10456"/>
-        </w:tabs>
-        <w:rPr>
-          <w:rFonts w:eastAsiaTheme="minorEastAsia"/>
-          <w:noProof/>
-          <w:sz w:val="24"/>
-          <w:szCs w:val="24"/>
-          <w:lang w:eastAsia="de-DE"/>
-        </w:rPr>
-      </w:pPr>
-      <w:hyperlink w:anchor="_Toc200621571" w:history="1">
-        <w:r>
-          <w:rPr>
-            <w:rStyle w:val="Hyperlink"/>
-            <w:noProof/>
-          </w:rPr>
-          <w:t>Ein Dinosaurier überquert die Straße</w:t>
-        </w:r>
-        <w:r>
-          <w:rPr>
-            <w:noProof/>
-            <w:webHidden/>
-          </w:rPr>
-          <w:tab/>
-        </w:r>
-        <w:r>
-          <w:rPr>
-            <w:noProof/>
-            <w:webHidden/>
-          </w:rPr>
-          <w:fldChar w:fldCharType="begin"/>
-        </w:r>
-        <w:r>
-          <w:rPr>
-            <w:noProof/>
-            <w:webHidden/>
-          </w:rPr>
-          <w:instrText xml:space="preserve"> PAGEREF _Toc200621571 \h </w:instrText>
+          <w:instrText xml:space="preserve"> PAGEREF _Toc203484108 \h </w:instrText>
         </w:r>
         <w:r>
           <w:rPr>
@@ -2571,13 +2653,13 @@
           <w:lang w:eastAsia="de-DE"/>
         </w:rPr>
       </w:pPr>
-      <w:hyperlink w:anchor="_Toc200621572" w:history="1">
+      <w:hyperlink w:anchor="_Toc203484109" w:history="1">
         <w:r>
           <w:rPr>
             <w:rStyle w:val="Hyperlink"/>
             <w:noProof/>
           </w:rPr>
-          <w:t>Quellen</w:t>
+          <w:t>Auto im Gegenverkehr: Straße und Sound</w:t>
         </w:r>
         <w:r>
           <w:rPr>
@@ -2598,7 +2680,7 @@
             <w:noProof/>
             <w:webHidden/>
           </w:rPr>
-          <w:instrText xml:space="preserve"> PAGEREF _Toc200621572 \h </w:instrText>
+          <w:instrText xml:space="preserve"> PAGEREF _Toc203484109 \h </w:instrText>
         </w:r>
         <w:r>
           <w:rPr>
@@ -2630,7 +2712,152 @@
       </w:hyperlink>
     </w:p>
     <w:p>
-      <w:r>
+      <w:pPr>
+        <w:pStyle w:val="Verzeichnis1"/>
+        <w:tabs>
+          <w:tab w:val="right" w:leader="dot" w:pos="10456"/>
+        </w:tabs>
+        <w:rPr>
+          <w:rFonts w:eastAsiaTheme="minorEastAsia"/>
+          <w:noProof/>
+          <w:sz w:val="24"/>
+          <w:szCs w:val="24"/>
+          <w:lang w:eastAsia="de-DE"/>
+        </w:rPr>
+      </w:pPr>
+      <w:hyperlink w:anchor="_Toc203484110" w:history="1">
+        <w:r>
+          <w:rPr>
+            <w:rStyle w:val="Hyperlink"/>
+            <w:noProof/>
+          </w:rPr>
+          <w:t>Ein Dinosaurier überquert die Straße</w:t>
+        </w:r>
+        <w:r>
+          <w:rPr>
+            <w:noProof/>
+            <w:webHidden/>
+          </w:rPr>
+          <w:tab/>
+        </w:r>
+        <w:r>
+          <w:rPr>
+            <w:noProof/>
+            <w:webHidden/>
+          </w:rPr>
+          <w:fldChar w:fldCharType="begin"/>
+        </w:r>
+        <w:r>
+          <w:rPr>
+            <w:noProof/>
+            <w:webHidden/>
+          </w:rPr>
+          <w:instrText xml:space="preserve"> PAGEREF _Toc203484110 \h </w:instrText>
+        </w:r>
+        <w:r>
+          <w:rPr>
+            <w:noProof/>
+            <w:webHidden/>
+          </w:rPr>
+        </w:r>
+        <w:r>
+          <w:rPr>
+            <w:noProof/>
+            <w:webHidden/>
+          </w:rPr>
+          <w:fldChar w:fldCharType="separate"/>
+        </w:r>
+        <w:r>
+          <w:rPr>
+            <w:noProof/>
+            <w:webHidden/>
+          </w:rPr>
+          <w:t>38</w:t>
+        </w:r>
+        <w:r>
+          <w:rPr>
+            <w:noProof/>
+            <w:webHidden/>
+          </w:rPr>
+          <w:fldChar w:fldCharType="end"/>
+        </w:r>
+      </w:hyperlink>
+    </w:p>
+    <w:p>
+      <w:pPr>
+        <w:pStyle w:val="Verzeichnis1"/>
+        <w:tabs>
+          <w:tab w:val="right" w:leader="dot" w:pos="10456"/>
+        </w:tabs>
+        <w:rPr>
+          <w:rFonts w:eastAsiaTheme="minorEastAsia"/>
+          <w:noProof/>
+          <w:sz w:val="24"/>
+          <w:szCs w:val="24"/>
+          <w:lang w:eastAsia="de-DE"/>
+        </w:rPr>
+      </w:pPr>
+      <w:hyperlink w:anchor="_Toc203484111" w:history="1">
+        <w:r>
+          <w:rPr>
+            <w:rStyle w:val="Hyperlink"/>
+            <w:noProof/>
+          </w:rPr>
+          <w:t>Quellen</w:t>
+        </w:r>
+        <w:r>
+          <w:rPr>
+            <w:noProof/>
+            <w:webHidden/>
+          </w:rPr>
+          <w:tab/>
+        </w:r>
+        <w:r>
+          <w:rPr>
+            <w:noProof/>
+            <w:webHidden/>
+          </w:rPr>
+          <w:fldChar w:fldCharType="begin"/>
+        </w:r>
+        <w:r>
+          <w:rPr>
+            <w:noProof/>
+            <w:webHidden/>
+          </w:rPr>
+          <w:instrText xml:space="preserve"> PAGEREF _Toc203484111 \h </w:instrText>
+        </w:r>
+        <w:r>
+          <w:rPr>
+            <w:noProof/>
+            <w:webHidden/>
+          </w:rPr>
+        </w:r>
+        <w:r>
+          <w:rPr>
+            <w:noProof/>
+            <w:webHidden/>
+          </w:rPr>
+          <w:fldChar w:fldCharType="separate"/>
+        </w:r>
+        <w:r>
+          <w:rPr>
+            <w:noProof/>
+            <w:webHidden/>
+          </w:rPr>
+          <w:t>39</w:t>
+        </w:r>
+        <w:r>
+          <w:rPr>
+            <w:noProof/>
+            <w:webHidden/>
+          </w:rPr>
+          <w:fldChar w:fldCharType="end"/>
+        </w:r>
+      </w:hyperlink>
+    </w:p>
+    <w:p>
+      <w:r>
+        <w:lastRenderedPageBreak/>
         <w:fldChar w:fldCharType="end"/>
       </w:r>
     </w:p>
@@ -2651,7 +2878,7 @@
       <w:pPr>
         <w:pStyle w:val="berschrift1"/>
       </w:pPr>
-      <w:bookmarkStart w:id="44" w:name="_Toc200621540"/>
+      <w:bookmarkStart w:id="47" w:name="_Toc203484079"/>
       <w:r>
         <w:lastRenderedPageBreak/>
         <w:t xml:space="preserve">Programmzeilen </w:t>
@@ -2664,7 +2891,7 @@
       </w:r>
       <w:bookmarkEnd w:id="0"/>
       <w:bookmarkEnd w:id="1"/>
-      <w:bookmarkEnd w:id="44"/>
+      <w:bookmarkEnd w:id="47"/>
     </w:p>
     <w:p>
       <w:r>
@@ -2692,8 +2919,8 @@
           <w:color w:val="auto"/>
         </w:rPr>
       </w:pPr>
-      <w:bookmarkStart w:id="45" w:name="_Toc196339504"/>
-      <w:bookmarkStart w:id="46" w:name="_Toc196339873"/>
+      <w:bookmarkStart w:id="48" w:name="_Toc196339504"/>
+      <w:bookmarkStart w:id="49" w:name="_Toc196339873"/>
       <w:r>
         <w:t>Zeichenketten (</w:t>
       </w:r>
@@ -2705,8 +2932,8 @@
       <w:r>
         <w:t>) testen</w:t>
       </w:r>
-      <w:bookmarkEnd w:id="45"/>
-      <w:bookmarkEnd w:id="46"/>
+      <w:bookmarkEnd w:id="48"/>
+      <w:bookmarkEnd w:id="49"/>
     </w:p>
     <w:tbl>
       <w:tblPr>
@@ -3024,8 +3251,8 @@
       <w:pPr>
         <w:pStyle w:val="berschrift3"/>
       </w:pPr>
-      <w:bookmarkStart w:id="47" w:name="_Toc196339505"/>
-      <w:bookmarkStart w:id="48" w:name="_Toc196339874"/>
+      <w:bookmarkStart w:id="50" w:name="_Toc196339505"/>
+      <w:bookmarkStart w:id="51" w:name="_Toc196339874"/>
       <w:r>
         <w:t>Zeichenketten in Variable</w:t>
       </w:r>
@@ -3035,8 +3262,8 @@
       <w:r>
         <w:t xml:space="preserve"> schreiben</w:t>
       </w:r>
-      <w:bookmarkEnd w:id="47"/>
-      <w:bookmarkEnd w:id="48"/>
+      <w:bookmarkEnd w:id="50"/>
+      <w:bookmarkEnd w:id="51"/>
     </w:p>
     <w:tbl>
       <w:tblPr>
@@ -3467,8 +3694,8 @@
       <w:pPr>
         <w:pStyle w:val="berschrift3"/>
       </w:pPr>
-      <w:bookmarkStart w:id="49" w:name="_Toc196339506"/>
-      <w:bookmarkStart w:id="50" w:name="_Toc196339875"/>
+      <w:bookmarkStart w:id="52" w:name="_Toc196339506"/>
+      <w:bookmarkStart w:id="53" w:name="_Toc196339875"/>
       <w:r>
         <w:t xml:space="preserve">Zahlen (integer und </w:t>
       </w:r>
@@ -3480,8 +3707,8 @@
       <w:r>
         <w:t>) testen</w:t>
       </w:r>
-      <w:bookmarkEnd w:id="49"/>
-      <w:bookmarkEnd w:id="50"/>
+      <w:bookmarkEnd w:id="52"/>
+      <w:bookmarkEnd w:id="53"/>
     </w:p>
     <w:tbl>
       <w:tblPr>
@@ -3803,13 +4030,13 @@
       <w:pPr>
         <w:pStyle w:val="berschrift3"/>
       </w:pPr>
-      <w:bookmarkStart w:id="51" w:name="_Toc196339507"/>
-      <w:bookmarkStart w:id="52" w:name="_Toc196339876"/>
+      <w:bookmarkStart w:id="54" w:name="_Toc196339507"/>
+      <w:bookmarkStart w:id="55" w:name="_Toc196339876"/>
       <w:r>
         <w:t>Zahlen in Variablen schreiben</w:t>
       </w:r>
-      <w:bookmarkEnd w:id="51"/>
-      <w:bookmarkEnd w:id="52"/>
+      <w:bookmarkEnd w:id="54"/>
+      <w:bookmarkEnd w:id="55"/>
     </w:p>
     <w:tbl>
       <w:tblPr>
@@ -4141,15 +4368,15 @@
       <w:pPr>
         <w:pStyle w:val="berschrift3"/>
       </w:pPr>
-      <w:bookmarkStart w:id="53" w:name="_Hlk196246348"/>
-      <w:bookmarkStart w:id="54" w:name="_Toc196339508"/>
-      <w:bookmarkStart w:id="55" w:name="_Toc196339877"/>
+      <w:bookmarkStart w:id="56" w:name="_Hlk196246348"/>
+      <w:bookmarkStart w:id="57" w:name="_Toc196339508"/>
+      <w:bookmarkStart w:id="58" w:name="_Toc196339877"/>
       <w:r>
         <w:t>Die Farbe kennzeichnet einen Text mit besonderer Bedeutung</w:t>
       </w:r>
-      <w:bookmarkEnd w:id="53"/>
-      <w:bookmarkEnd w:id="54"/>
-      <w:bookmarkEnd w:id="55"/>
+      <w:bookmarkEnd w:id="56"/>
+      <w:bookmarkEnd w:id="57"/>
+      <w:bookmarkEnd w:id="58"/>
     </w:p>
     <w:tbl>
       <w:tblPr>
@@ -4292,16 +4519,16 @@
       <w:pPr>
         <w:pStyle w:val="berschrift1"/>
       </w:pPr>
-      <w:bookmarkStart w:id="56" w:name="_Toc196339509"/>
-      <w:bookmarkStart w:id="57" w:name="_Toc196339878"/>
-      <w:bookmarkStart w:id="58" w:name="_Toc200621541"/>
+      <w:bookmarkStart w:id="59" w:name="_Toc196339509"/>
+      <w:bookmarkStart w:id="60" w:name="_Toc196339878"/>
+      <w:bookmarkStart w:id="61" w:name="_Toc203484080"/>
       <w:r>
         <w:lastRenderedPageBreak/>
         <w:t>Mit der IDLE Shell rechnen</w:t>
       </w:r>
-      <w:bookmarkEnd w:id="56"/>
-      <w:bookmarkEnd w:id="57"/>
-      <w:bookmarkEnd w:id="58"/>
+      <w:bookmarkEnd w:id="59"/>
+      <w:bookmarkEnd w:id="60"/>
+      <w:bookmarkEnd w:id="61"/>
     </w:p>
     <w:p>
       <w:r>
@@ -4321,13 +4548,13 @@
       <w:pPr>
         <w:pStyle w:val="berschrift3"/>
       </w:pPr>
-      <w:bookmarkStart w:id="59" w:name="_Toc196339510"/>
-      <w:bookmarkStart w:id="60" w:name="_Toc196339879"/>
+      <w:bookmarkStart w:id="62" w:name="_Toc196339510"/>
+      <w:bookmarkStart w:id="63" w:name="_Toc196339879"/>
       <w:r>
         <w:t>Rechnen mit Zeichenketten</w:t>
       </w:r>
-      <w:bookmarkEnd w:id="59"/>
-      <w:bookmarkEnd w:id="60"/>
+      <w:bookmarkEnd w:id="62"/>
+      <w:bookmarkEnd w:id="63"/>
     </w:p>
     <w:tbl>
       <w:tblPr>
@@ -4891,13 +5118,13 @@
       <w:pPr>
         <w:pStyle w:val="berschrift3"/>
       </w:pPr>
-      <w:bookmarkStart w:id="61" w:name="_Toc196339511"/>
-      <w:bookmarkStart w:id="62" w:name="_Toc196339880"/>
+      <w:bookmarkStart w:id="64" w:name="_Toc196339511"/>
+      <w:bookmarkStart w:id="65" w:name="_Toc196339880"/>
       <w:r>
         <w:t>Rechnen mit Zahlen</w:t>
       </w:r>
-      <w:bookmarkEnd w:id="61"/>
-      <w:bookmarkEnd w:id="62"/>
+      <w:bookmarkEnd w:id="64"/>
+      <w:bookmarkEnd w:id="65"/>
     </w:p>
     <w:tbl>
       <w:tblPr>
@@ -5387,13 +5614,13 @@
       <w:pPr>
         <w:pStyle w:val="berschrift3"/>
       </w:pPr>
-      <w:bookmarkStart w:id="63" w:name="_Toc196339512"/>
-      <w:bookmarkStart w:id="64" w:name="_Toc196339881"/>
+      <w:bookmarkStart w:id="66" w:name="_Toc196339512"/>
+      <w:bookmarkStart w:id="67" w:name="_Toc196339881"/>
       <w:r>
         <w:t>Punktrechnung vor Strichrechnung</w:t>
       </w:r>
-      <w:bookmarkEnd w:id="63"/>
-      <w:bookmarkEnd w:id="64"/>
+      <w:bookmarkEnd w:id="66"/>
+      <w:bookmarkEnd w:id="67"/>
     </w:p>
     <w:tbl>
       <w:tblPr>
@@ -5667,16 +5894,16 @@
       <w:pPr>
         <w:pStyle w:val="berschrift3"/>
       </w:pPr>
-      <w:bookmarkStart w:id="65" w:name="_Toc196339513"/>
-      <w:bookmarkStart w:id="66" w:name="_Toc196339882"/>
+      <w:bookmarkStart w:id="68" w:name="_Toc196339513"/>
+      <w:bookmarkStart w:id="69" w:name="_Toc196339882"/>
       <w:r>
         <w:t>Zahl in Zeichenkette umwandeln</w:t>
       </w:r>
       <w:r>
         <w:t xml:space="preserve"> – Zeichenkette in Zahl umwandeln</w:t>
       </w:r>
-      <w:bookmarkEnd w:id="65"/>
-      <w:bookmarkEnd w:id="66"/>
+      <w:bookmarkEnd w:id="68"/>
+      <w:bookmarkEnd w:id="69"/>
     </w:p>
     <w:tbl>
       <w:tblPr>
@@ -6015,9 +6242,9 @@
       <w:pPr>
         <w:pStyle w:val="berschrift1"/>
       </w:pPr>
-      <w:bookmarkStart w:id="67" w:name="_Toc196339514"/>
-      <w:bookmarkStart w:id="68" w:name="_Toc196339883"/>
-      <w:bookmarkStart w:id="69" w:name="_Toc200621542"/>
+      <w:bookmarkStart w:id="70" w:name="_Toc196339514"/>
+      <w:bookmarkStart w:id="71" w:name="_Toc196339883"/>
+      <w:bookmarkStart w:id="72" w:name="_Toc203484081"/>
       <w:r>
         <w:lastRenderedPageBreak/>
         <w:t>M</w:t>
@@ -6039,9 +6266,9 @@
       <w:r>
         <w:t>schreiben</w:t>
       </w:r>
-      <w:bookmarkEnd w:id="67"/>
-      <w:bookmarkEnd w:id="68"/>
-      <w:bookmarkEnd w:id="69"/>
+      <w:bookmarkEnd w:id="70"/>
+      <w:bookmarkEnd w:id="71"/>
+      <w:bookmarkEnd w:id="72"/>
     </w:p>
     <w:p>
       <w:r>
@@ -6142,13 +6369,13 @@
       <w:pPr>
         <w:pStyle w:val="berschrift3"/>
       </w:pPr>
-      <w:bookmarkStart w:id="70" w:name="_Toc196339515"/>
-      <w:bookmarkStart w:id="71" w:name="_Toc196339884"/>
+      <w:bookmarkStart w:id="73" w:name="_Toc196339515"/>
+      <w:bookmarkStart w:id="74" w:name="_Toc196339884"/>
       <w:r>
         <w:t>Rechnen</w:t>
       </w:r>
-      <w:bookmarkEnd w:id="70"/>
-      <w:bookmarkEnd w:id="71"/>
+      <w:bookmarkEnd w:id="73"/>
+      <w:bookmarkEnd w:id="74"/>
     </w:p>
     <w:tbl>
       <w:tblPr>
@@ -6401,13 +6628,13 @@
       <w:pPr>
         <w:pStyle w:val="berschrift3"/>
       </w:pPr>
-      <w:bookmarkStart w:id="72" w:name="_Toc196339516"/>
-      <w:bookmarkStart w:id="73" w:name="_Toc196339885"/>
+      <w:bookmarkStart w:id="75" w:name="_Toc196339516"/>
+      <w:bookmarkStart w:id="76" w:name="_Toc196339885"/>
       <w:r>
         <w:t>Umwandeln</w:t>
       </w:r>
-      <w:bookmarkEnd w:id="72"/>
-      <w:bookmarkEnd w:id="73"/>
+      <w:bookmarkEnd w:id="75"/>
+      <w:bookmarkEnd w:id="76"/>
     </w:p>
     <w:tbl>
       <w:tblPr>
@@ -6758,13 +6985,13 @@
       <w:pPr>
         <w:pStyle w:val="berschrift3"/>
       </w:pPr>
-      <w:bookmarkStart w:id="74" w:name="_Toc196339517"/>
-      <w:bookmarkStart w:id="75" w:name="_Toc196339886"/>
+      <w:bookmarkStart w:id="77" w:name="_Toc196339517"/>
+      <w:bookmarkStart w:id="78" w:name="_Toc196339886"/>
       <w:r>
         <w:t>Variablen ausgeben</w:t>
       </w:r>
-      <w:bookmarkEnd w:id="74"/>
-      <w:bookmarkEnd w:id="75"/>
+      <w:bookmarkEnd w:id="77"/>
+      <w:bookmarkEnd w:id="78"/>
     </w:p>
     <w:tbl>
       <w:tblPr>
@@ -7079,9 +7306,9 @@
       <w:pPr>
         <w:pStyle w:val="berschrift1"/>
       </w:pPr>
-      <w:bookmarkStart w:id="76" w:name="_Toc196339518"/>
-      <w:bookmarkStart w:id="77" w:name="_Toc196339887"/>
-      <w:bookmarkStart w:id="78" w:name="_Toc200621543"/>
+      <w:bookmarkStart w:id="79" w:name="_Toc196339518"/>
+      <w:bookmarkStart w:id="80" w:name="_Toc196339887"/>
+      <w:bookmarkStart w:id="81" w:name="_Toc203484082"/>
       <w:r>
         <w:lastRenderedPageBreak/>
         <w:t xml:space="preserve">Aufgabe: </w:t>
@@ -7089,9 +7316,9 @@
       <w:r>
         <w:t>Ziffern mit Punkten darstellen</w:t>
       </w:r>
-      <w:bookmarkEnd w:id="76"/>
-      <w:bookmarkEnd w:id="77"/>
-      <w:bookmarkEnd w:id="78"/>
+      <w:bookmarkEnd w:id="79"/>
+      <w:bookmarkEnd w:id="80"/>
+      <w:bookmarkEnd w:id="81"/>
     </w:p>
     <w:p>
       <w:r>
@@ -7554,9 +7781,9 @@
       <w:pPr>
         <w:pStyle w:val="berschrift1"/>
       </w:pPr>
-      <w:bookmarkStart w:id="79" w:name="_Toc196339519"/>
-      <w:bookmarkStart w:id="80" w:name="_Toc196339888"/>
-      <w:bookmarkStart w:id="81" w:name="_Toc200621544"/>
+      <w:bookmarkStart w:id="82" w:name="_Toc196339519"/>
+      <w:bookmarkStart w:id="83" w:name="_Toc196339888"/>
+      <w:bookmarkStart w:id="84" w:name="_Toc203484083"/>
       <w:r>
         <w:lastRenderedPageBreak/>
         <w:t>E</w:t>
@@ -7576,9 +7803,9 @@
       <w:r>
         <w:t>Elemente</w:t>
       </w:r>
-      <w:bookmarkEnd w:id="79"/>
-      <w:bookmarkEnd w:id="80"/>
-      <w:bookmarkEnd w:id="81"/>
+      <w:bookmarkEnd w:id="82"/>
+      <w:bookmarkEnd w:id="83"/>
+      <w:bookmarkEnd w:id="84"/>
     </w:p>
     <w:p>
       <w:r>
@@ -7606,8 +7833,8 @@
       </w:r>
     </w:p>
     <w:p>
-      <w:bookmarkStart w:id="82" w:name="_Toc196339520"/>
-      <w:bookmarkStart w:id="83" w:name="_Toc196339889"/>
+      <w:bookmarkStart w:id="85" w:name="_Toc196339520"/>
+      <w:bookmarkStart w:id="86" w:name="_Toc196339889"/>
       <w:r>
         <w:t xml:space="preserve">Notiere die print-Ausgaben in der Tabelle.  </w:t>
       </w:r>
@@ -7628,8 +7855,8 @@
       <w:r>
         <w:t>legen – mit eckigen Klammern!</w:t>
       </w:r>
-      <w:bookmarkEnd w:id="82"/>
-      <w:bookmarkEnd w:id="83"/>
+      <w:bookmarkEnd w:id="85"/>
+      <w:bookmarkEnd w:id="86"/>
     </w:p>
     <w:tbl>
       <w:tblPr>
@@ -8040,13 +8267,13 @@
       <w:pPr>
         <w:pStyle w:val="berschrift3"/>
       </w:pPr>
-      <w:bookmarkStart w:id="84" w:name="_Toc196339521"/>
-      <w:bookmarkStart w:id="85" w:name="_Toc196339890"/>
+      <w:bookmarkStart w:id="87" w:name="_Toc196339521"/>
+      <w:bookmarkStart w:id="88" w:name="_Toc196339890"/>
       <w:r>
         <w:t>Eine Liste erweitern</w:t>
       </w:r>
-      <w:bookmarkEnd w:id="84"/>
-      <w:bookmarkEnd w:id="85"/>
+      <w:bookmarkEnd w:id="87"/>
+      <w:bookmarkEnd w:id="88"/>
     </w:p>
     <w:tbl>
       <w:tblPr>
@@ -8301,13 +8528,13 @@
       <w:pPr>
         <w:pStyle w:val="berschrift3"/>
       </w:pPr>
-      <w:bookmarkStart w:id="86" w:name="_Toc196339522"/>
-      <w:bookmarkStart w:id="87" w:name="_Toc196339891"/>
+      <w:bookmarkStart w:id="89" w:name="_Toc196339522"/>
+      <w:bookmarkStart w:id="90" w:name="_Toc196339891"/>
       <w:r>
         <w:t>Eine leere Liste anlegen und füllen</w:t>
       </w:r>
-      <w:bookmarkEnd w:id="86"/>
-      <w:bookmarkEnd w:id="87"/>
+      <w:bookmarkEnd w:id="89"/>
+      <w:bookmarkEnd w:id="90"/>
     </w:p>
     <w:tbl>
       <w:tblPr>
@@ -8568,13 +8795,13 @@
       <w:pPr>
         <w:pStyle w:val="berschrift3"/>
       </w:pPr>
-      <w:bookmarkStart w:id="88" w:name="_Toc196339523"/>
-      <w:bookmarkStart w:id="89" w:name="_Toc196339892"/>
+      <w:bookmarkStart w:id="91" w:name="_Toc196339523"/>
+      <w:bookmarkStart w:id="92" w:name="_Toc196339892"/>
       <w:r>
         <w:t>Elemente einer Liste löschen</w:t>
       </w:r>
-      <w:bookmarkEnd w:id="88"/>
-      <w:bookmarkEnd w:id="89"/>
+      <w:bookmarkEnd w:id="91"/>
+      <w:bookmarkEnd w:id="92"/>
     </w:p>
     <w:tbl>
       <w:tblPr>
@@ -8943,13 +9170,13 @@
       <w:pPr>
         <w:pStyle w:val="berschrift3"/>
       </w:pPr>
-      <w:bookmarkStart w:id="90" w:name="_Toc196339524"/>
-      <w:bookmarkStart w:id="91" w:name="_Toc196339893"/>
+      <w:bookmarkStart w:id="93" w:name="_Toc196339524"/>
+      <w:bookmarkStart w:id="94" w:name="_Toc196339893"/>
       <w:r>
         <w:t>Ein zufälliges Element aus einer Liste auswählen</w:t>
       </w:r>
-      <w:bookmarkEnd w:id="90"/>
-      <w:bookmarkEnd w:id="91"/>
+      <w:bookmarkEnd w:id="93"/>
+      <w:bookmarkEnd w:id="94"/>
     </w:p>
     <w:tbl>
       <w:tblPr>
@@ -9150,9 +9377,9 @@
       <w:pPr>
         <w:pStyle w:val="berschrift1"/>
       </w:pPr>
-      <w:bookmarkStart w:id="92" w:name="_Toc196339525"/>
-      <w:bookmarkStart w:id="93" w:name="_Toc196339894"/>
-      <w:bookmarkStart w:id="94" w:name="_Toc200621545"/>
+      <w:bookmarkStart w:id="95" w:name="_Toc196339525"/>
+      <w:bookmarkStart w:id="96" w:name="_Toc196339894"/>
+      <w:bookmarkStart w:id="97" w:name="_Toc203484084"/>
       <w:r>
         <w:lastRenderedPageBreak/>
         <w:t xml:space="preserve">Ein </w:t>
@@ -9175,9 +9402,9 @@
       <w:r>
         <w:t>Elemente</w:t>
       </w:r>
-      <w:bookmarkEnd w:id="92"/>
-      <w:bookmarkEnd w:id="93"/>
-      <w:bookmarkEnd w:id="94"/>
+      <w:bookmarkEnd w:id="95"/>
+      <w:bookmarkEnd w:id="96"/>
+      <w:bookmarkEnd w:id="97"/>
     </w:p>
     <w:p>
       <w:r>
@@ -9196,8 +9423,8 @@
       </w:r>
     </w:p>
     <w:p>
-      <w:bookmarkStart w:id="95" w:name="_Toc196339526"/>
-      <w:bookmarkStart w:id="96" w:name="_Toc196339895"/>
+      <w:bookmarkStart w:id="98" w:name="_Toc196339526"/>
+      <w:bookmarkStart w:id="99" w:name="_Toc196339895"/>
       <w:r>
         <w:t xml:space="preserve">Notiere die print-Ausgaben in der Tabelle.  </w:t>
       </w:r>
@@ -9218,8 +9445,8 @@
       <w:r>
         <w:t>legen – mit runden Klammern!</w:t>
       </w:r>
-      <w:bookmarkEnd w:id="95"/>
-      <w:bookmarkEnd w:id="96"/>
+      <w:bookmarkEnd w:id="98"/>
+      <w:bookmarkEnd w:id="99"/>
     </w:p>
     <w:tbl>
       <w:tblPr>
@@ -9576,13 +9803,13 @@
       <w:pPr>
         <w:pStyle w:val="berschrift3"/>
       </w:pPr>
-      <w:bookmarkStart w:id="97" w:name="_Toc196339527"/>
-      <w:bookmarkStart w:id="98" w:name="_Toc196339896"/>
+      <w:bookmarkStart w:id="100" w:name="_Toc196339527"/>
+      <w:bookmarkStart w:id="101" w:name="_Toc196339896"/>
       <w:r>
         <w:t>Ein Element im Tupel suchen</w:t>
       </w:r>
-      <w:bookmarkEnd w:id="97"/>
-      <w:bookmarkEnd w:id="98"/>
+      <w:bookmarkEnd w:id="100"/>
+      <w:bookmarkEnd w:id="101"/>
     </w:p>
     <w:tbl>
       <w:tblPr>
@@ -9781,12 +10008,12 @@
       <w:pPr>
         <w:pStyle w:val="berschrift1"/>
       </w:pPr>
-      <w:bookmarkStart w:id="99" w:name="_Toc200621546"/>
+      <w:bookmarkStart w:id="102" w:name="_Toc203484085"/>
       <w:r>
         <w:lastRenderedPageBreak/>
         <w:t>Ein Dictionary speichert Paare von Schlüssel und Wert</w:t>
       </w:r>
-      <w:bookmarkEnd w:id="99"/>
+      <w:bookmarkEnd w:id="102"/>
     </w:p>
     <w:p>
       <w:r>
@@ -11081,12 +11308,12 @@
       <w:pPr>
         <w:pStyle w:val="berschrift1"/>
       </w:pPr>
-      <w:bookmarkStart w:id="100" w:name="_Toc200621547"/>
+      <w:bookmarkStart w:id="103" w:name="_Toc203484086"/>
       <w:r>
         <w:lastRenderedPageBreak/>
         <w:t>Der Computer fragt …</w:t>
       </w:r>
-      <w:bookmarkEnd w:id="100"/>
+      <w:bookmarkEnd w:id="103"/>
     </w:p>
     <w:p>
       <w:r>
@@ -12150,12 +12377,12 @@
       <w:pPr>
         <w:pStyle w:val="berschrift1"/>
       </w:pPr>
-      <w:bookmarkStart w:id="101" w:name="_Toc200621548"/>
+      <w:bookmarkStart w:id="104" w:name="_Toc203484087"/>
       <w:r>
         <w:lastRenderedPageBreak/>
         <w:t>Der Computer unterscheidet zwischen "wahr" und "falsch"</w:t>
       </w:r>
-      <w:bookmarkEnd w:id="101"/>
+      <w:bookmarkEnd w:id="104"/>
     </w:p>
     <w:p>
       <w:r>
@@ -13869,12 +14096,12 @@
       <w:pPr>
         <w:pStyle w:val="berschrift1"/>
       </w:pPr>
-      <w:bookmarkStart w:id="102" w:name="_Toc200621549"/>
+      <w:bookmarkStart w:id="105" w:name="_Toc203484088"/>
       <w:r>
         <w:lastRenderedPageBreak/>
         <w:t>Der Computer unterscheidet Fälle</w:t>
       </w:r>
-      <w:bookmarkEnd w:id="102"/>
+      <w:bookmarkEnd w:id="105"/>
     </w:p>
     <w:p>
       <w:pPr>
@@ -14878,12 +15105,12 @@
       <w:pPr>
         <w:pStyle w:val="berschrift1"/>
       </w:pPr>
-      <w:bookmarkStart w:id="103" w:name="_Toc200621550"/>
+      <w:bookmarkStart w:id="106" w:name="_Toc203484089"/>
       <w:r>
         <w:lastRenderedPageBreak/>
         <w:t>Der Computer dreht Schleifen</w:t>
       </w:r>
-      <w:bookmarkEnd w:id="103"/>
+      <w:bookmarkEnd w:id="106"/>
     </w:p>
     <w:p>
       <w:pPr>
@@ -16502,7 +16729,7 @@
       <w:pPr>
         <w:pStyle w:val="berschrift1"/>
       </w:pPr>
-      <w:bookmarkStart w:id="104" w:name="_Toc200621551"/>
+      <w:bookmarkStart w:id="107" w:name="_Toc203484090"/>
       <w:r>
         <w:lastRenderedPageBreak/>
         <w:t xml:space="preserve">Aufgabe: </w:t>
@@ -16510,7 +16737,7 @@
       <w:r>
         <w:t>Dialog mit dem Benutzer</w:t>
       </w:r>
-      <w:bookmarkEnd w:id="104"/>
+      <w:bookmarkEnd w:id="107"/>
     </w:p>
     <w:p>
       <w:pPr>
@@ -16877,7 +17104,7 @@
       <w:pPr>
         <w:pStyle w:val="berschrift1"/>
       </w:pPr>
-      <w:bookmarkStart w:id="105" w:name="_Toc200621552"/>
+      <w:bookmarkStart w:id="108" w:name="_Toc203484091"/>
       <w:r>
         <w:lastRenderedPageBreak/>
         <w:t xml:space="preserve">Funktionen </w:t>
@@ -16888,7 +17115,7 @@
       <w:r>
         <w:t>: Ganzzahlen</w:t>
       </w:r>
-      <w:bookmarkEnd w:id="105"/>
+      <w:bookmarkEnd w:id="108"/>
       <w:r>
         <w:t xml:space="preserve"> </w:t>
       </w:r>
@@ -18334,7 +18561,7 @@
       <w:pPr>
         <w:pStyle w:val="berschrift1"/>
       </w:pPr>
-      <w:bookmarkStart w:id="106" w:name="_Toc200621553"/>
+      <w:bookmarkStart w:id="109" w:name="_Toc203484092"/>
       <w:r>
         <w:lastRenderedPageBreak/>
         <w:t xml:space="preserve">Funktionen </w:t>
@@ -18345,7 +18572,7 @@
       <w:r>
         <w:t>: Tupel, Liste</w:t>
       </w:r>
-      <w:bookmarkEnd w:id="106"/>
+      <w:bookmarkEnd w:id="109"/>
       <w:r>
         <w:t xml:space="preserve">  </w:t>
       </w:r>
@@ -19613,7 +19840,7 @@
       <w:pPr>
         <w:pStyle w:val="berschrift1"/>
       </w:pPr>
-      <w:bookmarkStart w:id="107" w:name="_Toc200621554"/>
+      <w:bookmarkStart w:id="110" w:name="_Toc203484093"/>
       <w:r>
         <w:lastRenderedPageBreak/>
         <w:t>Aufgaben mit Funktionen lösen</w:t>
@@ -19621,7 +19848,7 @@
       <w:r>
         <w:t>: Konstruktionsanleitung</w:t>
       </w:r>
-      <w:bookmarkEnd w:id="107"/>
+      <w:bookmarkEnd w:id="110"/>
     </w:p>
     <w:p>
       <w:pPr>
@@ -21186,7 +21413,7 @@
       <w:pPr>
         <w:pStyle w:val="berschrift1"/>
       </w:pPr>
-      <w:bookmarkStart w:id="108" w:name="_Toc200621555"/>
+      <w:bookmarkStart w:id="111" w:name="_Toc203484094"/>
       <w:r>
         <w:lastRenderedPageBreak/>
         <w:t>Aufgaben mit Funktionen lösen</w:t>
@@ -21194,7 +21421,7 @@
       <w:r>
         <w:t>: Tabelle drucken</w:t>
       </w:r>
-      <w:bookmarkEnd w:id="108"/>
+      <w:bookmarkEnd w:id="111"/>
       <w:r>
         <w:t xml:space="preserve"> </w:t>
       </w:r>
@@ -22286,7 +22513,7 @@
       <w:pPr>
         <w:pStyle w:val="berschrift1"/>
       </w:pPr>
-      <w:bookmarkStart w:id="109" w:name="_Toc200621556"/>
+      <w:bookmarkStart w:id="112" w:name="_Toc203484095"/>
       <w:r>
         <w:lastRenderedPageBreak/>
         <w:t>Aufgaben mit Funktionen lösen</w:t>
@@ -22294,7 +22521,7 @@
       <w:r>
         <w:t>: Diagramm plotten</w:t>
       </w:r>
-      <w:bookmarkEnd w:id="109"/>
+      <w:bookmarkEnd w:id="112"/>
       <w:r>
         <w:t xml:space="preserve">  </w:t>
       </w:r>
@@ -23968,12 +24195,12 @@
       <w:pPr>
         <w:pStyle w:val="berschrift1"/>
       </w:pPr>
-      <w:bookmarkStart w:id="110" w:name="_Toc200621557"/>
+      <w:bookmarkStart w:id="113" w:name="_Toc203484096"/>
       <w:r>
         <w:lastRenderedPageBreak/>
         <w:t>Klassen haben Eigenschaften und Methoden</w:t>
       </w:r>
-      <w:bookmarkEnd w:id="110"/>
+      <w:bookmarkEnd w:id="113"/>
     </w:p>
     <w:p>
       <w:pPr>
@@ -24950,12 +25177,12 @@
       <w:pPr>
         <w:pStyle w:val="berschrift1"/>
       </w:pPr>
-      <w:bookmarkStart w:id="111" w:name="_Toc200621558"/>
+      <w:bookmarkStart w:id="114" w:name="_Toc203484097"/>
       <w:r>
         <w:lastRenderedPageBreak/>
         <w:t>Die Eltern-Klasse vererbt – die Kind-Klasse erbt</w:t>
       </w:r>
-      <w:bookmarkEnd w:id="111"/>
+      <w:bookmarkEnd w:id="114"/>
     </w:p>
     <w:p>
       <w:pPr>
@@ -26252,12 +26479,12 @@
       <w:pPr>
         <w:pStyle w:val="berschrift1"/>
       </w:pPr>
-      <w:bookmarkStart w:id="112" w:name="_Toc200621559"/>
+      <w:bookmarkStart w:id="115" w:name="_Toc203484098"/>
       <w:r>
         <w:lastRenderedPageBreak/>
         <w:t>Roboter im Irrgarten: Wände bauen</w:t>
       </w:r>
-      <w:bookmarkEnd w:id="112"/>
+      <w:bookmarkEnd w:id="115"/>
     </w:p>
     <w:p>
       <w:pPr>
@@ -26464,7 +26691,7 @@
         <w:pStyle w:val="berschrift1"/>
         <w:spacing w:before="0" w:after="0"/>
       </w:pPr>
-      <w:bookmarkStart w:id="113" w:name="_Toc200621560"/>
+      <w:bookmarkStart w:id="116" w:name="_Toc203484099"/>
       <w:r>
         <w:lastRenderedPageBreak/>
         <w:t xml:space="preserve">Roboter </w:t>
@@ -26472,7 +26699,7 @@
       <w:r>
         <w:t>im Irrgarten: Wände ablegen</w:t>
       </w:r>
-      <w:bookmarkEnd w:id="113"/>
+      <w:bookmarkEnd w:id="116"/>
     </w:p>
     <w:p>
       <w:pPr>
@@ -26813,7 +27040,7 @@
       <w:pPr>
         <w:pStyle w:val="berschrift1"/>
       </w:pPr>
-      <w:bookmarkStart w:id="114" w:name="_Toc200621561"/>
+      <w:bookmarkStart w:id="117" w:name="_Toc203484100"/>
       <w:r>
         <w:lastRenderedPageBreak/>
         <w:t xml:space="preserve">Roboter </w:t>
@@ -26827,7 +27054,7 @@
       <w:r>
         <w:t>: Wände aus Datei lesen</w:t>
       </w:r>
-      <w:bookmarkEnd w:id="114"/>
+      <w:bookmarkEnd w:id="117"/>
     </w:p>
     <w:p>
       <w:pPr>
@@ -27332,7 +27559,7 @@
       <w:pPr>
         <w:pStyle w:val="berschrift1"/>
       </w:pPr>
-      <w:bookmarkStart w:id="115" w:name="_Toc200621562"/>
+      <w:bookmarkStart w:id="118" w:name="_Toc203484101"/>
       <w:r>
         <w:lastRenderedPageBreak/>
         <w:t xml:space="preserve">Roboter </w:t>
@@ -27346,7 +27573,7 @@
       <w:r>
         <w:t>: Schildkröte bewegen</w:t>
       </w:r>
-      <w:bookmarkEnd w:id="115"/>
+      <w:bookmarkEnd w:id="118"/>
     </w:p>
     <w:p>
       <w:pPr>
@@ -27700,7 +27927,7 @@
       <w:pPr>
         <w:pStyle w:val="berschrift1"/>
       </w:pPr>
-      <w:bookmarkStart w:id="116" w:name="_Toc200621563"/>
+      <w:bookmarkStart w:id="119" w:name="_Toc203484102"/>
       <w:r>
         <w:lastRenderedPageBreak/>
         <w:t xml:space="preserve">Roboter </w:t>
@@ -27708,7 +27935,7 @@
       <w:r>
         <w:t>im Irrgarten: Schauen, gehen, drehen</w:t>
       </w:r>
-      <w:bookmarkEnd w:id="116"/>
+      <w:bookmarkEnd w:id="119"/>
     </w:p>
     <w:p>
       <w:pPr>
@@ -28429,18 +28656,12 @@
       </w:tr>
     </w:tbl>
     <w:p>
-      <w:pPr>
-        <w:spacing w:before="120" w:after="120"/>
-      </w:pPr>
-      <w:r>
-        <w:rPr>
-          <w:noProof/>
-        </w:rPr>
+      <w:r>
         <w:drawing>
-          <wp:inline distT="0" distB="0" distL="0" distR="0" wp14:anchorId="1DCEDB92" wp14:editId="558F3159">
-            <wp:extent cx="5561463" cy="613748"/>
-            <wp:effectExtent l="0" t="0" r="1270" b="0"/>
-            <wp:docPr id="690019323" name="Grafik 1"/>
+          <wp:inline distT="0" distB="0" distL="0" distR="0" wp14:anchorId="7B663147" wp14:editId="2A460BCA">
+            <wp:extent cx="5965371" cy="664592"/>
+            <wp:effectExtent l="0" t="0" r="0" b="2540"/>
+            <wp:docPr id="921426628" name="Grafik 1"/>
             <wp:cNvGraphicFramePr>
               <a:graphicFrameLocks xmlns:a="http://schemas.openxmlformats.org/drawingml/2006/main" noChangeAspect="1"/>
             </wp:cNvGraphicFramePr>
@@ -28448,7 +28669,7 @@
               <a:graphicData uri="http://schemas.openxmlformats.org/drawingml/2006/picture">
                 <pic:pic xmlns:pic="http://schemas.openxmlformats.org/drawingml/2006/picture">
                   <pic:nvPicPr>
-                    <pic:cNvPr id="690019323" name=""/>
+                    <pic:cNvPr id="921426628" name=""/>
                     <pic:cNvPicPr/>
                   </pic:nvPicPr>
                   <pic:blipFill>
@@ -28460,7 +28681,7 @@
                   <pic:spPr>
                     <a:xfrm>
                       <a:off x="0" y="0"/>
-                      <a:ext cx="5676598" cy="626454"/>
+                      <a:ext cx="5984725" cy="666748"/>
                     </a:xfrm>
                     <a:prstGeom prst="rect">
                       <a:avLst/>
@@ -28474,15 +28695,15 @@
       </w:r>
     </w:p>
     <w:p>
-      <w:r>
-        <w:rPr>
-          <w:noProof/>
-        </w:rPr>
+      <w:pPr>
+        <w:spacing w:before="120"/>
+      </w:pPr>
+      <w:r>
         <w:drawing>
-          <wp:inline distT="0" distB="0" distL="0" distR="0" wp14:anchorId="3F0D778E" wp14:editId="114C0DBE">
-            <wp:extent cx="6024803" cy="3227696"/>
-            <wp:effectExtent l="0" t="0" r="0" b="0"/>
-            <wp:docPr id="858252296" name="Grafik 1"/>
+          <wp:inline distT="0" distB="0" distL="0" distR="0" wp14:anchorId="24E3BF60" wp14:editId="6C94906D">
+            <wp:extent cx="6645910" cy="3267075"/>
+            <wp:effectExtent l="0" t="0" r="2540" b="9525"/>
+            <wp:docPr id="2019495262" name="Grafik 1"/>
             <wp:cNvGraphicFramePr>
               <a:graphicFrameLocks xmlns:a="http://schemas.openxmlformats.org/drawingml/2006/main" noChangeAspect="1"/>
             </wp:cNvGraphicFramePr>
@@ -28490,7 +28711,7 @@
               <a:graphicData uri="http://schemas.openxmlformats.org/drawingml/2006/picture">
                 <pic:pic xmlns:pic="http://schemas.openxmlformats.org/drawingml/2006/picture">
                   <pic:nvPicPr>
-                    <pic:cNvPr id="858252296" name=""/>
+                    <pic:cNvPr id="2019495262" name=""/>
                     <pic:cNvPicPr/>
                   </pic:nvPicPr>
                   <pic:blipFill>
@@ -28502,7 +28723,7 @@
                   <pic:spPr>
                     <a:xfrm>
                       <a:off x="0" y="0"/>
-                      <a:ext cx="6045298" cy="3238676"/>
+                      <a:ext cx="6645910" cy="3267075"/>
                     </a:xfrm>
                     <a:prstGeom prst="rect">
                       <a:avLst/>
@@ -28517,15 +28738,12 @@
     </w:p>
     <w:p>
       <w:r>
-        <w:rPr>
-          <w:noProof/>
-        </w:rPr>
         <w:lastRenderedPageBreak/>
         <w:drawing>
-          <wp:inline distT="0" distB="0" distL="0" distR="0" wp14:anchorId="1FF203CD" wp14:editId="3088B8CB">
-            <wp:extent cx="6645910" cy="5213350"/>
-            <wp:effectExtent l="0" t="0" r="2540" b="6350"/>
-            <wp:docPr id="1100293499" name="Grafik 1"/>
+          <wp:inline distT="0" distB="0" distL="0" distR="0" wp14:anchorId="7707593F" wp14:editId="44B92733">
+            <wp:extent cx="6645910" cy="6859270"/>
+            <wp:effectExtent l="0" t="0" r="2540" b="0"/>
+            <wp:docPr id="863030608" name="Grafik 1"/>
             <wp:cNvGraphicFramePr>
               <a:graphicFrameLocks xmlns:a="http://schemas.openxmlformats.org/drawingml/2006/main" noChangeAspect="1"/>
             </wp:cNvGraphicFramePr>
@@ -28533,7 +28751,7 @@
               <a:graphicData uri="http://schemas.openxmlformats.org/drawingml/2006/picture">
                 <pic:pic xmlns:pic="http://schemas.openxmlformats.org/drawingml/2006/picture">
                   <pic:nvPicPr>
-                    <pic:cNvPr id="1100293499" name=""/>
+                    <pic:cNvPr id="863030608" name=""/>
                     <pic:cNvPicPr/>
                   </pic:nvPicPr>
                   <pic:blipFill>
@@ -28545,7 +28763,7 @@
                   <pic:spPr>
                     <a:xfrm>
                       <a:off x="0" y="0"/>
-                      <a:ext cx="6645910" cy="5213350"/>
+                      <a:ext cx="6645910" cy="6859270"/>
                     </a:xfrm>
                     <a:prstGeom prst="rect">
                       <a:avLst/>
@@ -28570,7 +28788,7 @@
       <w:pPr>
         <w:pStyle w:val="berschrift1"/>
       </w:pPr>
-      <w:bookmarkStart w:id="117" w:name="_Toc200621564"/>
+      <w:bookmarkStart w:id="120" w:name="_Toc203484103"/>
       <w:r>
         <w:lastRenderedPageBreak/>
         <w:t xml:space="preserve">Roboter </w:t>
@@ -28584,7 +28802,7 @@
       <w:r>
         <w:t>: Rechte-Hand-Methode</w:t>
       </w:r>
-      <w:bookmarkEnd w:id="117"/>
+      <w:bookmarkEnd w:id="120"/>
     </w:p>
     <w:p>
       <w:pPr>
@@ -28883,14 +29101,11 @@
         <w:spacing w:before="120"/>
       </w:pPr>
       <w:r>
-        <w:rPr>
-          <w:noProof/>
-        </w:rPr>
         <w:drawing>
-          <wp:inline distT="0" distB="0" distL="0" distR="0" wp14:anchorId="36B2EE71" wp14:editId="05A9505A">
-            <wp:extent cx="6373504" cy="800799"/>
-            <wp:effectExtent l="0" t="0" r="8255" b="0"/>
-            <wp:docPr id="1526469445" name="Grafik 1"/>
+          <wp:inline distT="0" distB="0" distL="0" distR="0" wp14:anchorId="2F984C39" wp14:editId="24008646">
+            <wp:extent cx="6645910" cy="6066155"/>
+            <wp:effectExtent l="0" t="0" r="2540" b="0"/>
+            <wp:docPr id="401480087" name="Grafik 1"/>
             <wp:cNvGraphicFramePr>
               <a:graphicFrameLocks xmlns:a="http://schemas.openxmlformats.org/drawingml/2006/main" noChangeAspect="1"/>
             </wp:cNvGraphicFramePr>
@@ -28898,7 +29113,7 @@
               <a:graphicData uri="http://schemas.openxmlformats.org/drawingml/2006/picture">
                 <pic:pic xmlns:pic="http://schemas.openxmlformats.org/drawingml/2006/picture">
                   <pic:nvPicPr>
-                    <pic:cNvPr id="1526469445" name=""/>
+                    <pic:cNvPr id="401480087" name=""/>
                     <pic:cNvPicPr/>
                   </pic:nvPicPr>
                   <pic:blipFill>
@@ -28910,7 +29125,7 @@
                   <pic:spPr>
                     <a:xfrm>
                       <a:off x="0" y="0"/>
-                      <a:ext cx="6382578" cy="801939"/>
+                      <a:ext cx="6645910" cy="6066155"/>
                     </a:xfrm>
                     <a:prstGeom prst="rect">
                       <a:avLst/>
@@ -28922,15 +29137,232 @@
           </wp:inline>
         </w:drawing>
       </w:r>
+    </w:p>
+    <w:p>
+      <w:pPr>
+        <w:pStyle w:val="berschrift1"/>
+      </w:pPr>
+      <w:bookmarkStart w:id="121" w:name="_Toc203484104"/>
+      <w:r>
+        <w:lastRenderedPageBreak/>
+        <w:t xml:space="preserve">Roboter </w:t>
+      </w:r>
+      <w:r>
+        <w:t>im</w:t>
+      </w:r>
+      <w:r>
+        <w:t xml:space="preserve"> Irrgarten</w:t>
+      </w:r>
+      <w:r>
+        <w:t xml:space="preserve">: </w:t>
+      </w:r>
+      <w:proofErr w:type="spellStart"/>
+      <w:r>
+        <w:t>Pledge</w:t>
+      </w:r>
+      <w:proofErr w:type="spellEnd"/>
+      <w:r>
+        <w:t>-Algorithmus</w:t>
+      </w:r>
+      <w:bookmarkEnd w:id="121"/>
+    </w:p>
+    <w:p>
+      <w:pPr>
+        <w:pStyle w:val="berschrift3"/>
+      </w:pPr>
+      <w:r>
+        <w:t xml:space="preserve">Aufgabe: Mit dem </w:t>
+      </w:r>
+      <w:proofErr w:type="spellStart"/>
+      <w:r>
+        <w:t>Pledge</w:t>
+      </w:r>
+      <w:proofErr w:type="spellEnd"/>
+      <w:r>
+        <w:t xml:space="preserve">-Algorithmus findet der Roboter aus jedem Irrgarten - </w:t>
+      </w:r>
+      <w:r>
+        <w:t>turtle_in_maze_pledge_algorithm_2x1.py</w:t>
+      </w:r>
+    </w:p>
+    <w:p>
+      <w:r>
+        <w:t xml:space="preserve">Der </w:t>
+      </w:r>
+      <w:proofErr w:type="spellStart"/>
+      <w:r>
+        <w:t>Pledge</w:t>
+      </w:r>
+      <w:proofErr w:type="spellEnd"/>
+      <w:r>
+        <w:t xml:space="preserve">-Algorithmus arbeitet mit dem Drehungs-Level </w:t>
+      </w:r>
+      <w:proofErr w:type="spellStart"/>
       <w:r>
         <w:rPr>
-          <w:noProof/>
+          <w:rFonts w:ascii="Courier New" w:hAnsi="Courier New" w:cs="Courier New"/>
         </w:rPr>
+        <w:t>turn_leve</w:t>
+      </w:r>
+      <w:r>
+        <w:rPr>
+          <w:rFonts w:ascii="Courier New" w:hAnsi="Courier New" w:cs="Courier New"/>
+        </w:rPr>
+        <w:t>l</w:t>
+      </w:r>
+      <w:proofErr w:type="spellEnd"/>
+      <w:r>
+        <w:rPr>
+          <w:rFonts w:asciiTheme="majorHAnsi" w:hAnsiTheme="majorHAnsi" w:cstheme="majorHAnsi"/>
+        </w:rPr>
+        <w:t>.</w:t>
+      </w:r>
+      <w:r>
+        <w:t xml:space="preserve"> Zu Beginn ist der Drehungs-Level Null. </w:t>
+      </w:r>
+      <w:r>
+        <w:br/>
+        <w:t xml:space="preserve">Bei einer Linksdrehung wird er um 1 erhöht, bei einer Rechtsdrehung um 1 erniedrigt. </w:t>
+      </w:r>
+      <w:r>
+        <w:t xml:space="preserve">Der Roboter läuft geradeaus bis zur Wand und macht eine Linksdrehung, damit die rechte Hand an die Wand ist. Danach folgt er der Wand bis zum Ausgang oder bis der Drehungs-Level Null ist. </w:t>
+      </w:r>
+      <w:r>
+        <w:t xml:space="preserve">Wenn der Drehungs-Level Null ist, läuft der Roboter wieder geradeaus bis zur Wand, ohne auf die rechte Hand zu achten. Starte das Programm. </w:t>
+      </w:r>
+    </w:p>
+    <w:tbl>
+      <w:tblPr>
+        <w:tblStyle w:val="Tabellenraster"/>
+        <w:tblW w:w="0" w:type="auto"/>
+        <w:tblLook w:val="04A0" w:firstRow="1" w:lastRow="0" w:firstColumn="1" w:lastColumn="0" w:noHBand="0" w:noVBand="1"/>
+      </w:tblPr>
+      <w:tblGrid>
+        <w:gridCol w:w="6941"/>
+        <w:gridCol w:w="3260"/>
+      </w:tblGrid>
+      <w:tr>
+        <w:tc>
+          <w:tcPr>
+            <w:tcW w:w="6941" w:type="dxa"/>
+          </w:tcPr>
+          <w:p>
+            <w:pPr>
+              <w:rPr>
+                <w:b/>
+                <w:bCs/>
+              </w:rPr>
+            </w:pPr>
+            <w:r>
+              <w:rPr>
+                <w:b/>
+                <w:bCs/>
+              </w:rPr>
+              <w:t>Aufgabe</w:t>
+            </w:r>
+          </w:p>
+        </w:tc>
+        <w:tc>
+          <w:tcPr>
+            <w:tcW w:w="3260" w:type="dxa"/>
+          </w:tcPr>
+          <w:p>
+            <w:pPr>
+              <w:rPr>
+                <w:b/>
+                <w:bCs/>
+              </w:rPr>
+            </w:pPr>
+            <w:r>
+              <w:rPr>
+                <w:b/>
+                <w:bCs/>
+              </w:rPr>
+              <w:t>Ergebnis</w:t>
+            </w:r>
+          </w:p>
+        </w:tc>
+      </w:tr>
+      <w:tr>
+        <w:tc>
+          <w:tcPr>
+            <w:tcW w:w="6941" w:type="dxa"/>
+          </w:tcPr>
+          <w:p>
+            <w:r>
+              <w:t xml:space="preserve">Ersetze nun in </w:t>
+            </w:r>
+            <w:r>
+              <w:rPr>
+                <w:rFonts w:ascii="Courier New" w:hAnsi="Courier New" w:cs="Courier New"/>
+              </w:rPr>
+              <w:t>maze3.txt</w:t>
+            </w:r>
+            <w:r>
+              <w:t xml:space="preserve"> Zeile 8 Spalte 17 das + durch ein Leerzeichen. Findet der Roboter den Weg aus dem geänderten Irrgarten </w:t>
+            </w:r>
+            <w:r>
+              <w:rPr>
+                <w:rFonts w:ascii="Courier New" w:hAnsi="Courier New" w:cs="Courier New"/>
+              </w:rPr>
+              <w:t>maze3.txt</w:t>
+            </w:r>
+            <w:r>
+              <w:t>?</w:t>
+            </w:r>
+          </w:p>
+        </w:tc>
+        <w:tc>
+          <w:tcPr>
+            <w:tcW w:w="3260" w:type="dxa"/>
+          </w:tcPr>
+          <w:p/>
+        </w:tc>
+      </w:tr>
+      <w:tr>
+        <w:tc>
+          <w:tcPr>
+            <w:tcW w:w="6941" w:type="dxa"/>
+          </w:tcPr>
+          <w:p>
+            <w:r>
+              <w:t>Test</w:t>
+            </w:r>
+            <w:r>
+              <w:t>e</w:t>
+            </w:r>
+            <w:r>
+              <w:t xml:space="preserve"> das Programm mit dem Irrgarten </w:t>
+            </w:r>
+            <w:r>
+              <w:rPr>
+                <w:rFonts w:ascii="Courier New" w:hAnsi="Courier New" w:cs="Courier New"/>
+              </w:rPr>
+              <w:t>my_maze.txt</w:t>
+            </w:r>
+            <w:r>
+              <w:t xml:space="preserve"> </w:t>
+            </w:r>
+          </w:p>
+        </w:tc>
+        <w:tc>
+          <w:tcPr>
+            <w:tcW w:w="3260" w:type="dxa"/>
+          </w:tcPr>
+          <w:p/>
+        </w:tc>
+      </w:tr>
+    </w:tbl>
+    <w:p>
+      <w:pPr>
+        <w:spacing w:before="120"/>
+      </w:pPr>
+      <w:r>
         <w:drawing>
-          <wp:inline distT="0" distB="0" distL="0" distR="0" wp14:anchorId="5638272D" wp14:editId="78CA2B97">
-            <wp:extent cx="6424611" cy="5274860"/>
-            <wp:effectExtent l="0" t="0" r="0" b="2540"/>
-            <wp:docPr id="566044246" name="Grafik 1"/>
+          <wp:inline distT="0" distB="0" distL="0" distR="0" wp14:anchorId="4F85C3E0" wp14:editId="1C88FCCE">
+            <wp:extent cx="6645910" cy="1778000"/>
+            <wp:effectExtent l="0" t="0" r="2540" b="0"/>
+            <wp:docPr id="169640132" name="Grafik 1"/>
             <wp:cNvGraphicFramePr>
               <a:graphicFrameLocks xmlns:a="http://schemas.openxmlformats.org/drawingml/2006/main" noChangeAspect="1"/>
             </wp:cNvGraphicFramePr>
@@ -28938,7 +29370,7 @@
               <a:graphicData uri="http://schemas.openxmlformats.org/drawingml/2006/picture">
                 <pic:pic xmlns:pic="http://schemas.openxmlformats.org/drawingml/2006/picture">
                   <pic:nvPicPr>
-                    <pic:cNvPr id="566044246" name=""/>
+                    <pic:cNvPr id="169640132" name=""/>
                     <pic:cNvPicPr/>
                   </pic:nvPicPr>
                   <pic:blipFill>
@@ -28950,7 +29382,7 @@
                   <pic:spPr>
                     <a:xfrm>
                       <a:off x="0" y="0"/>
-                      <a:ext cx="6433093" cy="5281824"/>
+                      <a:ext cx="6645910" cy="1778000"/>
                     </a:xfrm>
                     <a:prstGeom prst="rect">
                       <a:avLst/>
@@ -28965,232 +29397,15 @@
     </w:p>
     <w:p>
       <w:pPr>
-        <w:pStyle w:val="berschrift1"/>
-      </w:pPr>
-      <w:bookmarkStart w:id="118" w:name="_Toc200621565"/>
+        <w:spacing w:before="120"/>
+      </w:pPr>
       <w:r>
         <w:lastRenderedPageBreak/>
-        <w:t xml:space="preserve">Roboter </w:t>
-      </w:r>
-      <w:r>
-        <w:t>im</w:t>
-      </w:r>
-      <w:r>
-        <w:t xml:space="preserve"> Irrgarten</w:t>
-      </w:r>
-      <w:r>
-        <w:t xml:space="preserve">: </w:t>
-      </w:r>
-      <w:proofErr w:type="spellStart"/>
-      <w:r>
-        <w:t>Pledge</w:t>
-      </w:r>
-      <w:proofErr w:type="spellEnd"/>
-      <w:r>
-        <w:t>-Algorithmus</w:t>
-      </w:r>
-      <w:bookmarkEnd w:id="118"/>
-    </w:p>
-    <w:p>
-      <w:pPr>
-        <w:pStyle w:val="berschrift3"/>
-      </w:pPr>
-      <w:r>
-        <w:t xml:space="preserve">Aufgabe: Mit dem </w:t>
-      </w:r>
-      <w:proofErr w:type="spellStart"/>
-      <w:r>
-        <w:t>Pledge</w:t>
-      </w:r>
-      <w:proofErr w:type="spellEnd"/>
-      <w:r>
-        <w:t xml:space="preserve">-Algorithmus findet der Roboter aus jedem Irrgarten - </w:t>
-      </w:r>
-      <w:r>
-        <w:t>turtle_in_maze_pledge_algorithm_2x1.py</w:t>
-      </w:r>
-    </w:p>
-    <w:p>
-      <w:r>
-        <w:t xml:space="preserve">Der </w:t>
-      </w:r>
-      <w:proofErr w:type="spellStart"/>
-      <w:r>
-        <w:t>Pledge</w:t>
-      </w:r>
-      <w:proofErr w:type="spellEnd"/>
-      <w:r>
-        <w:t xml:space="preserve">-Algorithmus arbeitet mit dem Drehungs-Level </w:t>
-      </w:r>
-      <w:proofErr w:type="spellStart"/>
-      <w:r>
-        <w:rPr>
-          <w:rFonts w:ascii="Courier New" w:hAnsi="Courier New" w:cs="Courier New"/>
-        </w:rPr>
-        <w:t>turn_leve</w:t>
-      </w:r>
-      <w:r>
-        <w:rPr>
-          <w:rFonts w:ascii="Courier New" w:hAnsi="Courier New" w:cs="Courier New"/>
-        </w:rPr>
-        <w:t>l</w:t>
-      </w:r>
-      <w:proofErr w:type="spellEnd"/>
-      <w:r>
-        <w:rPr>
-          <w:rFonts w:asciiTheme="majorHAnsi" w:hAnsiTheme="majorHAnsi" w:cstheme="majorHAnsi"/>
-        </w:rPr>
-        <w:t>.</w:t>
-      </w:r>
-      <w:r>
-        <w:t xml:space="preserve"> Zu Beginn ist der Drehungs-Level Null. </w:t>
-      </w:r>
-      <w:r>
-        <w:br/>
-        <w:t xml:space="preserve">Bei einer Linksdrehung wird er um 1 erhöht, bei einer Rechtsdrehung um 1 erniedrigt. </w:t>
-      </w:r>
-      <w:r>
-        <w:t xml:space="preserve">Der Roboter läuft geradeaus bis zur Wand und macht eine Linksdrehung, damit die rechte Hand an die Wand ist. Danach folgt er der Wand bis zum Ausgang oder bis der Drehungs-Level Null ist. </w:t>
-      </w:r>
-      <w:r>
-        <w:t xml:space="preserve">Wenn der Drehungs-Level Null ist, läuft der Roboter wieder geradeaus bis zur Wand, ohne auf die rechte Hand zu achten. Starte das Programm. </w:t>
-      </w:r>
-    </w:p>
-    <w:tbl>
-      <w:tblPr>
-        <w:tblStyle w:val="Tabellenraster"/>
-        <w:tblW w:w="0" w:type="auto"/>
-        <w:tblLook w:val="04A0" w:firstRow="1" w:lastRow="0" w:firstColumn="1" w:lastColumn="0" w:noHBand="0" w:noVBand="1"/>
-      </w:tblPr>
-      <w:tblGrid>
-        <w:gridCol w:w="6941"/>
-        <w:gridCol w:w="3260"/>
-      </w:tblGrid>
-      <w:tr>
-        <w:tc>
-          <w:tcPr>
-            <w:tcW w:w="6941" w:type="dxa"/>
-          </w:tcPr>
-          <w:p>
-            <w:pPr>
-              <w:rPr>
-                <w:b/>
-                <w:bCs/>
-              </w:rPr>
-            </w:pPr>
-            <w:r>
-              <w:rPr>
-                <w:b/>
-                <w:bCs/>
-              </w:rPr>
-              <w:t>Aufgabe</w:t>
-            </w:r>
-          </w:p>
-        </w:tc>
-        <w:tc>
-          <w:tcPr>
-            <w:tcW w:w="3260" w:type="dxa"/>
-          </w:tcPr>
-          <w:p>
-            <w:pPr>
-              <w:rPr>
-                <w:b/>
-                <w:bCs/>
-              </w:rPr>
-            </w:pPr>
-            <w:r>
-              <w:rPr>
-                <w:b/>
-                <w:bCs/>
-              </w:rPr>
-              <w:t>Ergebnis</w:t>
-            </w:r>
-          </w:p>
-        </w:tc>
-      </w:tr>
-      <w:tr>
-        <w:tc>
-          <w:tcPr>
-            <w:tcW w:w="6941" w:type="dxa"/>
-          </w:tcPr>
-          <w:p>
-            <w:r>
-              <w:t xml:space="preserve">Ersetze nun in </w:t>
-            </w:r>
-            <w:r>
-              <w:rPr>
-                <w:rFonts w:ascii="Courier New" w:hAnsi="Courier New" w:cs="Courier New"/>
-              </w:rPr>
-              <w:t>maze3.txt</w:t>
-            </w:r>
-            <w:r>
-              <w:t xml:space="preserve"> Zeile 8 Spalte 17 das + durch ein Leerzeichen. Findet der Roboter den Weg aus dem geänderten Irrgarten </w:t>
-            </w:r>
-            <w:r>
-              <w:rPr>
-                <w:rFonts w:ascii="Courier New" w:hAnsi="Courier New" w:cs="Courier New"/>
-              </w:rPr>
-              <w:t>maze3.txt</w:t>
-            </w:r>
-            <w:r>
-              <w:t>?</w:t>
-            </w:r>
-          </w:p>
-        </w:tc>
-        <w:tc>
-          <w:tcPr>
-            <w:tcW w:w="3260" w:type="dxa"/>
-          </w:tcPr>
-          <w:p/>
-        </w:tc>
-      </w:tr>
-      <w:tr>
-        <w:tc>
-          <w:tcPr>
-            <w:tcW w:w="6941" w:type="dxa"/>
-          </w:tcPr>
-          <w:p>
-            <w:r>
-              <w:t>Test</w:t>
-            </w:r>
-            <w:r>
-              <w:t>e</w:t>
-            </w:r>
-            <w:r>
-              <w:t xml:space="preserve"> das Programm mit dem Irrgarten </w:t>
-            </w:r>
-            <w:r>
-              <w:rPr>
-                <w:rFonts w:ascii="Courier New" w:hAnsi="Courier New" w:cs="Courier New"/>
-              </w:rPr>
-              <w:t>my_maze.txt</w:t>
-            </w:r>
-            <w:r>
-              <w:t xml:space="preserve"> </w:t>
-            </w:r>
-          </w:p>
-        </w:tc>
-        <w:tc>
-          <w:tcPr>
-            <w:tcW w:w="3260" w:type="dxa"/>
-          </w:tcPr>
-          <w:p/>
-        </w:tc>
-      </w:tr>
-    </w:tbl>
-    <w:p>
-      <w:pPr>
-        <w:spacing w:before="120"/>
-      </w:pPr>
-      <w:r>
-        <w:rPr>
-          <w:noProof/>
-        </w:rPr>
         <w:drawing>
-          <wp:inline distT="0" distB="0" distL="0" distR="0" wp14:anchorId="358F0AED" wp14:editId="6969627B">
-            <wp:extent cx="6394080" cy="6400800"/>
-            <wp:effectExtent l="0" t="0" r="6985" b="0"/>
-            <wp:docPr id="504681600" name="Grafik 1"/>
+          <wp:inline distT="0" distB="0" distL="0" distR="0" wp14:anchorId="614B0D44" wp14:editId="7657B509">
+            <wp:extent cx="6645910" cy="5995035"/>
+            <wp:effectExtent l="0" t="0" r="2540" b="5715"/>
+            <wp:docPr id="453175528" name="Grafik 1"/>
             <wp:cNvGraphicFramePr>
               <a:graphicFrameLocks xmlns:a="http://schemas.openxmlformats.org/drawingml/2006/main" noChangeAspect="1"/>
             </wp:cNvGraphicFramePr>
@@ -29198,7 +29413,7 @@
               <a:graphicData uri="http://schemas.openxmlformats.org/drawingml/2006/picture">
                 <pic:pic xmlns:pic="http://schemas.openxmlformats.org/drawingml/2006/picture">
                   <pic:nvPicPr>
-                    <pic:cNvPr id="504681600" name=""/>
+                    <pic:cNvPr id="453175528" name=""/>
                     <pic:cNvPicPr/>
                   </pic:nvPicPr>
                   <pic:blipFill>
@@ -29210,7 +29425,7 @@
                   <pic:spPr>
                     <a:xfrm>
                       <a:off x="0" y="0"/>
-                      <a:ext cx="6396531" cy="6403254"/>
+                      <a:ext cx="6645910" cy="5995035"/>
                     </a:xfrm>
                     <a:prstGeom prst="rect">
                       <a:avLst/>
@@ -29242,7 +29457,7 @@
       <w:pPr>
         <w:pStyle w:val="berschrift1"/>
       </w:pPr>
-      <w:bookmarkStart w:id="119" w:name="_Toc200621566"/>
+      <w:bookmarkStart w:id="122" w:name="_Toc203484105"/>
       <w:r>
         <w:lastRenderedPageBreak/>
         <w:t>Auto im Gegenverkehr</w:t>
@@ -29253,7 +29468,7 @@
       <w:r>
         <w:t>steuern</w:t>
       </w:r>
-      <w:bookmarkEnd w:id="119"/>
+      <w:bookmarkEnd w:id="122"/>
     </w:p>
     <w:p>
       <w:pPr>
@@ -29512,7 +29727,7 @@
       <w:pPr>
         <w:pStyle w:val="berschrift1"/>
       </w:pPr>
-      <w:bookmarkStart w:id="120" w:name="_Toc200621567"/>
+      <w:bookmarkStart w:id="123" w:name="_Toc203484106"/>
       <w:r>
         <w:lastRenderedPageBreak/>
         <w:t xml:space="preserve">Auto im Gegenverkehr: </w:t>
@@ -29520,7 +29735,7 @@
       <w:r>
         <w:t>Gegenverkehr kommt</w:t>
       </w:r>
-      <w:bookmarkEnd w:id="120"/>
+      <w:bookmarkEnd w:id="123"/>
     </w:p>
     <w:p>
       <w:pPr>
@@ -29791,7 +30006,7 @@
       <w:pPr>
         <w:pStyle w:val="berschrift1"/>
       </w:pPr>
-      <w:bookmarkStart w:id="121" w:name="_Toc200621568"/>
+      <w:bookmarkStart w:id="124" w:name="_Toc203484107"/>
       <w:r>
         <w:lastRenderedPageBreak/>
         <w:t xml:space="preserve">Auto im Gegenverkehr: </w:t>
@@ -29805,7 +30020,7 @@
       <w:r>
         <w:t>melden</w:t>
       </w:r>
-      <w:bookmarkEnd w:id="121"/>
+      <w:bookmarkEnd w:id="124"/>
     </w:p>
     <w:p>
       <w:pPr>
@@ -30149,7 +30364,7 @@
       <w:pPr>
         <w:pStyle w:val="berschrift1"/>
       </w:pPr>
-      <w:bookmarkStart w:id="122" w:name="_Toc200621569"/>
+      <w:bookmarkStart w:id="125" w:name="_Toc203484108"/>
       <w:r>
         <w:lastRenderedPageBreak/>
         <w:t xml:space="preserve">Auto im Gegenverkehr: </w:t>
@@ -30157,7 +30372,7 @@
       <w:r>
         <w:t>Gegenverkehr wird schneller</w:t>
       </w:r>
-      <w:bookmarkEnd w:id="122"/>
+      <w:bookmarkEnd w:id="125"/>
     </w:p>
     <w:p>
       <w:pPr>
@@ -30456,7 +30671,7 @@
       <w:pPr>
         <w:pStyle w:val="berschrift1"/>
       </w:pPr>
-      <w:bookmarkStart w:id="123" w:name="_Toc200621570"/>
+      <w:bookmarkStart w:id="126" w:name="_Toc203484109"/>
       <w:r>
         <w:lastRenderedPageBreak/>
         <w:t xml:space="preserve">Auto im Gegenverkehr: </w:t>
@@ -30464,7 +30679,7 @@
       <w:r>
         <w:t>Straße und Sound</w:t>
       </w:r>
-      <w:bookmarkEnd w:id="123"/>
+      <w:bookmarkEnd w:id="126"/>
     </w:p>
     <w:p>
       <w:pPr>
@@ -30728,12 +30943,12 @@
       <w:pPr>
         <w:pStyle w:val="berschrift1"/>
       </w:pPr>
-      <w:bookmarkStart w:id="124" w:name="_Toc200621571"/>
+      <w:bookmarkStart w:id="127" w:name="_Toc203484110"/>
       <w:r>
         <w:lastRenderedPageBreak/>
         <w:t>Ein Dinosaurier überquert die Straße</w:t>
       </w:r>
-      <w:bookmarkEnd w:id="124"/>
+      <w:bookmarkEnd w:id="127"/>
     </w:p>
     <w:p>
       <w:pPr>
@@ -32181,12 +32396,12 @@
       <w:pPr>
         <w:pStyle w:val="berschrift1"/>
       </w:pPr>
-      <w:bookmarkStart w:id="125" w:name="_Toc200621572"/>
+      <w:bookmarkStart w:id="128" w:name="_Toc203484111"/>
       <w:r>
         <w:lastRenderedPageBreak/>
         <w:t>Quellen</w:t>
       </w:r>
-      <w:bookmarkEnd w:id="125"/>
+      <w:bookmarkEnd w:id="128"/>
     </w:p>
     <w:tbl>
       <w:tblPr>
@@ -32747,7 +32962,7 @@
       <w:rPr>
         <w:noProof/>
       </w:rPr>
-      <w:t>13.06.2025</w:t>
+      <w:t>15.07.2025</w:t>
     </w:r>
     <w:r>
       <w:rPr>

</xml_diff>